<commit_message>
Reemplaza documentos de documentación
</commit_message>
<xml_diff>
--- a/Descripción del juego.docx
+++ b/Descripción del juego.docx
@@ -4,22 +4,601 @@
   <w:body>
     <w:p>
       <w:pPr>
-        <w:rPr>
-          <w:rFonts w:ascii="Times New Roman" w:hAnsi="Times New Roman" w:cs="Times New Roman"/>
-          <w:lang w:val="es-419"/>
-        </w:rPr>
-      </w:pPr>
-      <w:r>
-        <w:rPr>
-          <w:rFonts w:ascii="Times New Roman" w:hAnsi="Times New Roman" w:cs="Times New Roman"/>
-          <w:lang w:val="es-419"/>
-        </w:rPr>
-        <w:t>Este es un juego donde controlas una nave (A) que puede moverse horizontalmente (teclas a</w:t>
-      </w:r>
-      <w:r>
-        <w:rPr>
-          <w:rFonts w:ascii="Times New Roman" w:hAnsi="Times New Roman" w:cs="Times New Roman"/>
-          <w:lang w:val="es-419"/>
+        <w:spacing w:after="0" w:line="259" w:lineRule="auto"/>
+        <w:jc w:val="center"/>
+        <w:rPr>
+          <w:rFonts w:ascii="Times New Roman" w:eastAsia="Calibri" w:hAnsi="Times New Roman" w:cs="Times New Roman"/>
+          <w:b/>
+          <w:kern w:val="0"/>
+          <w:sz w:val="28"/>
+          <w:szCs w:val="22"/>
+          <w:lang w:val="es-MX"/>
+          <w14:ligatures w14:val="none"/>
+        </w:rPr>
+      </w:pPr>
+      <w:r>
+        <w:rPr>
+          <w:rFonts w:ascii="Times New Roman" w:eastAsia="Calibri" w:hAnsi="Times New Roman" w:cs="Times New Roman"/>
+          <w:b/>
+          <w:noProof/>
+          <w:kern w:val="0"/>
+          <w:sz w:val="28"/>
+          <w:szCs w:val="22"/>
+          <w:lang w:val="es-SV" w:eastAsia="es-SV"/>
+          <w14:ligatures w14:val="none"/>
+        </w:rPr>
+        <w:drawing>
+          <wp:anchor distT="0" distB="0" distL="114300" distR="114300" simplePos="0" relativeHeight="251659264" behindDoc="1" locked="0" layoutInCell="1" allowOverlap="1" wp14:anchorId="7B80111D" wp14:editId="37A329C5">
+            <wp:simplePos x="0" y="0"/>
+            <wp:positionH relativeFrom="column">
+              <wp:posOffset>-1833</wp:posOffset>
+            </wp:positionH>
+            <wp:positionV relativeFrom="paragraph">
+              <wp:posOffset>527</wp:posOffset>
+            </wp:positionV>
+            <wp:extent cx="491706" cy="671722"/>
+            <wp:effectExtent l="0" t="0" r="3810" b="0"/>
+            <wp:wrapTight wrapText="bothSides">
+              <wp:wrapPolygon edited="0">
+                <wp:start x="0" y="0"/>
+                <wp:lineTo x="0" y="20844"/>
+                <wp:lineTo x="20930" y="20844"/>
+                <wp:lineTo x="20930" y="0"/>
+                <wp:lineTo x="0" y="0"/>
+              </wp:wrapPolygon>
+            </wp:wrapTight>
+            <wp:docPr id="1" name="Imagen 1" descr="Texto&#10;&#10;El contenido generado por IA puede ser incorrecto."/>
+            <wp:cNvGraphicFramePr>
+              <a:graphicFrameLocks xmlns:a="http://schemas.openxmlformats.org/drawingml/2006/main" noChangeAspect="1"/>
+            </wp:cNvGraphicFramePr>
+            <a:graphic xmlns:a="http://schemas.openxmlformats.org/drawingml/2006/main">
+              <a:graphicData uri="http://schemas.openxmlformats.org/drawingml/2006/picture">
+                <pic:pic xmlns:pic="http://schemas.openxmlformats.org/drawingml/2006/picture">
+                  <pic:nvPicPr>
+                    <pic:cNvPr id="1" name="Imagen 1" descr="Texto&#10;&#10;El contenido generado por IA puede ser incorrecto."/>
+                    <pic:cNvPicPr/>
+                  </pic:nvPicPr>
+                  <pic:blipFill>
+                    <a:blip r:embed="rId5" cstate="print">
+                      <a:extLst>
+                        <a:ext uri="{28A0092B-C50C-407E-A947-70E740481C1C}">
+                          <a14:useLocalDpi xmlns:a14="http://schemas.microsoft.com/office/drawing/2010/main" val="0"/>
+                        </a:ext>
+                      </a:extLst>
+                    </a:blip>
+                    <a:stretch>
+                      <a:fillRect/>
+                    </a:stretch>
+                  </pic:blipFill>
+                  <pic:spPr>
+                    <a:xfrm>
+                      <a:off x="0" y="0"/>
+                      <a:ext cx="491706" cy="671722"/>
+                    </a:xfrm>
+                    <a:prstGeom prst="rect">
+                      <a:avLst/>
+                    </a:prstGeom>
+                  </pic:spPr>
+                </pic:pic>
+              </a:graphicData>
+            </a:graphic>
+            <wp14:sizeRelH relativeFrom="page">
+              <wp14:pctWidth>0</wp14:pctWidth>
+            </wp14:sizeRelH>
+            <wp14:sizeRelV relativeFrom="page">
+              <wp14:pctHeight>0</wp14:pctHeight>
+            </wp14:sizeRelV>
+          </wp:anchor>
+        </w:drawing>
+      </w:r>
+      <w:r>
+        <w:rPr>
+          <w:rFonts w:ascii="Times New Roman" w:eastAsia="Calibri" w:hAnsi="Times New Roman" w:cs="Times New Roman"/>
+          <w:b/>
+          <w:kern w:val="0"/>
+          <w:sz w:val="28"/>
+          <w:szCs w:val="22"/>
+          <w:lang w:val="es-MX"/>
+          <w14:ligatures w14:val="none"/>
+        </w:rPr>
+        <w:t>UNIVERSIDAD CENTROAMERICANA</w:t>
+      </w:r>
+    </w:p>
+    <w:p>
+      <w:pPr>
+        <w:spacing w:after="0" w:line="259" w:lineRule="auto"/>
+        <w:jc w:val="center"/>
+        <w:rPr>
+          <w:rFonts w:ascii="Times New Roman" w:eastAsia="Calibri" w:hAnsi="Times New Roman" w:cs="Times New Roman"/>
+          <w:b/>
+          <w:kern w:val="0"/>
+          <w:sz w:val="28"/>
+          <w:szCs w:val="22"/>
+          <w:lang w:val="es-MX"/>
+          <w14:ligatures w14:val="none"/>
+        </w:rPr>
+      </w:pPr>
+      <w:r>
+        <w:rPr>
+          <w:rFonts w:ascii="Times New Roman" w:eastAsia="Calibri" w:hAnsi="Times New Roman" w:cs="Times New Roman"/>
+          <w:b/>
+          <w:kern w:val="0"/>
+          <w:sz w:val="28"/>
+          <w:szCs w:val="22"/>
+          <w:lang w:val="es-MX"/>
+          <w14:ligatures w14:val="none"/>
+        </w:rPr>
+        <w:t>JOSÉ SIMEÓN CAÑAS</w:t>
+      </w:r>
+    </w:p>
+    <w:p>
+      <w:pPr>
+        <w:spacing w:after="0" w:line="259" w:lineRule="auto"/>
+        <w:jc w:val="center"/>
+        <w:rPr>
+          <w:rFonts w:ascii="Times New Roman" w:eastAsia="Calibri" w:hAnsi="Times New Roman" w:cs="Times New Roman"/>
+          <w:b/>
+          <w:kern w:val="0"/>
+          <w:sz w:val="28"/>
+          <w:szCs w:val="22"/>
+          <w:lang w:val="es-MX"/>
+          <w14:ligatures w14:val="none"/>
+        </w:rPr>
+      </w:pPr>
+      <w:r>
+        <w:rPr>
+          <w:rFonts w:ascii="Times New Roman" w:eastAsia="Calibri" w:hAnsi="Times New Roman" w:cs="Times New Roman"/>
+          <w:b/>
+          <w:kern w:val="0"/>
+          <w:sz w:val="28"/>
+          <w:szCs w:val="22"/>
+          <w:lang w:val="es-MX"/>
+          <w14:ligatures w14:val="none"/>
+        </w:rPr>
+        <w:t>DEPARTAMENTO DE CIENCIAS ENERGÉTICAS</w:t>
+      </w:r>
+    </w:p>
+    <w:p>
+      <w:pPr>
+        <w:spacing w:line="259" w:lineRule="auto"/>
+        <w:rPr>
+          <w:rFonts w:ascii="Times New Roman" w:eastAsia="Calibri" w:hAnsi="Times New Roman" w:cs="Times New Roman"/>
+          <w:kern w:val="0"/>
+          <w:sz w:val="22"/>
+          <w:szCs w:val="22"/>
+          <w:lang w:val="es-MX"/>
+          <w14:ligatures w14:val="none"/>
+        </w:rPr>
+      </w:pPr>
+    </w:p>
+    <w:p>
+      <w:pPr>
+        <w:spacing w:line="259" w:lineRule="auto"/>
+        <w:rPr>
+          <w:rFonts w:ascii="Times New Roman" w:eastAsia="Calibri" w:hAnsi="Times New Roman" w:cs="Times New Roman"/>
+          <w:kern w:val="0"/>
+          <w:sz w:val="22"/>
+          <w:szCs w:val="22"/>
+          <w:lang w:val="es-MX"/>
+          <w14:ligatures w14:val="none"/>
+        </w:rPr>
+      </w:pPr>
+    </w:p>
+    <w:p>
+      <w:pPr>
+        <w:spacing w:line="259" w:lineRule="auto"/>
+        <w:rPr>
+          <w:rFonts w:ascii="Times New Roman" w:eastAsia="Calibri" w:hAnsi="Times New Roman" w:cs="Times New Roman"/>
+          <w:kern w:val="0"/>
+          <w:sz w:val="22"/>
+          <w:szCs w:val="22"/>
+          <w:lang w:val="es-MX"/>
+          <w14:ligatures w14:val="none"/>
+        </w:rPr>
+      </w:pPr>
+    </w:p>
+    <w:p>
+      <w:pPr>
+        <w:spacing w:line="259" w:lineRule="auto"/>
+        <w:rPr>
+          <w:rFonts w:ascii="Times New Roman" w:eastAsia="Calibri" w:hAnsi="Times New Roman" w:cs="Times New Roman"/>
+          <w:kern w:val="0"/>
+          <w:lang w:val="es-MX"/>
+          <w14:ligatures w14:val="none"/>
+        </w:rPr>
+      </w:pPr>
+    </w:p>
+    <w:p>
+      <w:pPr>
+        <w:spacing w:line="259" w:lineRule="auto"/>
+        <w:jc w:val="center"/>
+        <w:rPr>
+          <w:rFonts w:ascii="Times New Roman" w:eastAsia="Calibri" w:hAnsi="Times New Roman" w:cs="Times New Roman"/>
+          <w:b/>
+          <w:kern w:val="0"/>
+          <w:sz w:val="28"/>
+          <w:szCs w:val="28"/>
+          <w:lang w:val="es-MX"/>
+          <w14:ligatures w14:val="none"/>
+        </w:rPr>
+      </w:pPr>
+      <w:r>
+        <w:rPr>
+          <w:rFonts w:ascii="Times New Roman" w:eastAsia="Calibri" w:hAnsi="Times New Roman" w:cs="Times New Roman"/>
+          <w:b/>
+          <w:kern w:val="0"/>
+          <w:sz w:val="28"/>
+          <w:szCs w:val="28"/>
+          <w:lang w:val="es-MX"/>
+          <w14:ligatures w14:val="none"/>
+        </w:rPr>
+        <w:t>FUNDAMENTOS DE PROGRAMACIÓN</w:t>
+      </w:r>
+    </w:p>
+    <w:p>
+      <w:pPr>
+        <w:spacing w:line="259" w:lineRule="auto"/>
+        <w:rPr>
+          <w:rFonts w:ascii="Times New Roman" w:eastAsia="Calibri" w:hAnsi="Times New Roman" w:cs="Times New Roman"/>
+          <w:kern w:val="0"/>
+          <w:sz w:val="22"/>
+          <w:szCs w:val="22"/>
+          <w:lang w:val="es-MX"/>
+          <w14:ligatures w14:val="none"/>
+        </w:rPr>
+      </w:pPr>
+    </w:p>
+    <w:p>
+      <w:pPr>
+        <w:spacing w:line="259" w:lineRule="auto"/>
+        <w:rPr>
+          <w:rFonts w:ascii="Times New Roman" w:eastAsia="Calibri" w:hAnsi="Times New Roman" w:cs="Times New Roman"/>
+          <w:kern w:val="0"/>
+          <w:sz w:val="22"/>
+          <w:szCs w:val="22"/>
+          <w:lang w:val="es-MX"/>
+          <w14:ligatures w14:val="none"/>
+        </w:rPr>
+      </w:pPr>
+    </w:p>
+    <w:p>
+      <w:pPr>
+        <w:spacing w:line="259" w:lineRule="auto"/>
+        <w:rPr>
+          <w:rFonts w:ascii="Times New Roman" w:eastAsia="Calibri" w:hAnsi="Times New Roman" w:cs="Times New Roman"/>
+          <w:kern w:val="0"/>
+          <w:sz w:val="32"/>
+          <w:szCs w:val="32"/>
+          <w:lang w:val="es-MX"/>
+          <w14:ligatures w14:val="none"/>
+        </w:rPr>
+      </w:pPr>
+    </w:p>
+    <w:p>
+      <w:pPr>
+        <w:spacing w:line="259" w:lineRule="auto"/>
+        <w:jc w:val="center"/>
+        <w:rPr>
+          <w:rFonts w:ascii="Times New Roman" w:eastAsia="Calibri" w:hAnsi="Times New Roman" w:cs="Times New Roman"/>
+          <w:kern w:val="0"/>
+          <w:sz w:val="32"/>
+          <w:szCs w:val="32"/>
+          <w:lang w:val="es-MX"/>
+          <w14:ligatures w14:val="none"/>
+        </w:rPr>
+      </w:pPr>
+      <w:r>
+        <w:rPr>
+          <w:rFonts w:ascii="Times New Roman" w:eastAsia="Calibri" w:hAnsi="Times New Roman" w:cs="Times New Roman"/>
+          <w:kern w:val="0"/>
+          <w:sz w:val="32"/>
+          <w:szCs w:val="32"/>
+          <w:lang w:val="es-MX"/>
+          <w14:ligatures w14:val="none"/>
+        </w:rPr>
+        <w:t>Primer proyecto</w:t>
+      </w:r>
+    </w:p>
+    <w:p>
+      <w:pPr>
+        <w:spacing w:line="259" w:lineRule="auto"/>
+        <w:jc w:val="center"/>
+        <w:rPr>
+          <w:rFonts w:ascii="Times New Roman" w:eastAsia="Calibri" w:hAnsi="Times New Roman" w:cs="Times New Roman"/>
+          <w:kern w:val="0"/>
+          <w:sz w:val="32"/>
+          <w:szCs w:val="32"/>
+          <w:lang w:val="es-MX"/>
+          <w14:ligatures w14:val="none"/>
+        </w:rPr>
+      </w:pPr>
+      <w:r>
+        <w:rPr>
+          <w:rFonts w:ascii="Times New Roman" w:eastAsia="Calibri" w:hAnsi="Times New Roman" w:cs="Times New Roman"/>
+          <w:kern w:val="0"/>
+          <w:sz w:val="32"/>
+          <w:szCs w:val="32"/>
+          <w:lang w:val="es-MX"/>
+          <w14:ligatures w14:val="none"/>
+        </w:rPr>
+        <w:t xml:space="preserve">Grupo: </w:t>
+      </w:r>
+      <w:r>
+        <w:rPr>
+          <w:rFonts w:ascii="Times New Roman" w:eastAsia="Calibri" w:hAnsi="Times New Roman" w:cs="Times New Roman"/>
+          <w:kern w:val="0"/>
+          <w:sz w:val="32"/>
+          <w:szCs w:val="32"/>
+          <w:lang w:val="es-MX"/>
+          <w14:ligatures w14:val="none"/>
+        </w:rPr>
+        <w:t>IoT (Inexpertos Obligados a Trabajar)</w:t>
+      </w:r>
+    </w:p>
+    <w:p>
+      <w:pPr>
+        <w:spacing w:line="259" w:lineRule="auto"/>
+        <w:rPr>
+          <w:rFonts w:ascii="Times New Roman" w:eastAsia="Calibri" w:hAnsi="Times New Roman" w:cs="Times New Roman"/>
+          <w:b/>
+          <w:kern w:val="0"/>
+          <w:sz w:val="36"/>
+          <w:szCs w:val="22"/>
+          <w:lang w:val="es-MX"/>
+          <w14:ligatures w14:val="none"/>
+        </w:rPr>
+      </w:pPr>
+    </w:p>
+    <w:p>
+      <w:pPr>
+        <w:spacing w:line="259" w:lineRule="auto"/>
+        <w:rPr>
+          <w:rFonts w:ascii="Times New Roman" w:eastAsia="Calibri" w:hAnsi="Times New Roman" w:cs="Times New Roman"/>
+          <w:b/>
+          <w:kern w:val="0"/>
+          <w:sz w:val="36"/>
+          <w:szCs w:val="22"/>
+          <w:lang w:val="es-MX"/>
+          <w14:ligatures w14:val="none"/>
+        </w:rPr>
+      </w:pPr>
+    </w:p>
+    <w:p>
+      <w:pPr>
+        <w:spacing w:line="259" w:lineRule="auto"/>
+        <w:jc w:val="center"/>
+        <w:rPr>
+          <w:rFonts w:ascii="Times New Roman" w:eastAsia="Calibri" w:hAnsi="Times New Roman" w:cs="Times New Roman"/>
+          <w:b/>
+          <w:kern w:val="0"/>
+          <w:sz w:val="40"/>
+          <w:lang w:val="es-419"/>
+          <w14:ligatures w14:val="none"/>
+        </w:rPr>
+      </w:pPr>
+      <w:r>
+        <w:rPr>
+          <w:rFonts w:ascii="Times New Roman" w:eastAsia="Calibri" w:hAnsi="Times New Roman" w:cs="Times New Roman"/>
+          <w:b/>
+          <w:bCs/>
+          <w:kern w:val="0"/>
+          <w:sz w:val="40"/>
+          <w:lang w:val="es-419"/>
+          <w14:ligatures w14:val="none"/>
+        </w:rPr>
+        <w:t>Idea de proyecto fundamentos de programación</w:t>
+      </w:r>
+      <w:r>
+        <w:rPr>
+          <w:rFonts w:ascii="Times New Roman" w:eastAsia="Calibri" w:hAnsi="Times New Roman" w:cs="Times New Roman"/>
+          <w:b/>
+          <w:bCs/>
+          <w:kern w:val="0"/>
+          <w:sz w:val="40"/>
+          <w:lang w:val="es-419"/>
+          <w14:ligatures w14:val="none"/>
+        </w:rPr>
+        <w:t>.</w:t>
+      </w:r>
+    </w:p>
+    <w:p>
+      <w:pPr>
+        <w:spacing w:line="259" w:lineRule="auto"/>
+        <w:jc w:val="center"/>
+        <w:rPr>
+          <w:rFonts w:ascii="Times New Roman" w:eastAsia="Calibri" w:hAnsi="Times New Roman" w:cs="Times New Roman"/>
+          <w:kern w:val="0"/>
+          <w:sz w:val="28"/>
+          <w:szCs w:val="28"/>
+          <w:lang w:val="es-419"/>
+          <w14:ligatures w14:val="none"/>
+        </w:rPr>
+      </w:pPr>
+    </w:p>
+    <w:p>
+      <w:pPr>
+        <w:spacing w:line="259" w:lineRule="auto"/>
+        <w:jc w:val="center"/>
+        <w:rPr>
+          <w:rFonts w:ascii="Times New Roman" w:eastAsia="Calibri" w:hAnsi="Times New Roman" w:cs="Times New Roman"/>
+          <w:kern w:val="0"/>
+          <w:sz w:val="28"/>
+          <w:szCs w:val="28"/>
+          <w:lang w:val="es-419"/>
+          <w14:ligatures w14:val="none"/>
+        </w:rPr>
+      </w:pPr>
+    </w:p>
+    <w:p>
+      <w:pPr>
+        <w:spacing w:line="259" w:lineRule="auto"/>
+        <w:jc w:val="center"/>
+        <w:rPr>
+          <w:rFonts w:ascii="Times New Roman" w:eastAsia="Calibri" w:hAnsi="Times New Roman" w:cs="Times New Roman"/>
+          <w:kern w:val="0"/>
+          <w:sz w:val="28"/>
+          <w:szCs w:val="28"/>
+          <w:lang w:val="es-MX"/>
+          <w14:ligatures w14:val="none"/>
+        </w:rPr>
+      </w:pPr>
+      <w:r>
+        <w:rPr>
+          <w:rFonts w:ascii="Times New Roman" w:eastAsia="Calibri" w:hAnsi="Times New Roman" w:cs="Times New Roman"/>
+          <w:kern w:val="0"/>
+          <w:sz w:val="28"/>
+          <w:szCs w:val="28"/>
+          <w:lang w:val="es-MX"/>
+          <w14:ligatures w14:val="none"/>
+        </w:rPr>
+        <w:t xml:space="preserve">Estudiante: </w:t>
+      </w:r>
+    </w:p>
+    <w:p>
+      <w:pPr>
+        <w:spacing w:line="259" w:lineRule="auto"/>
+        <w:jc w:val="center"/>
+        <w:rPr>
+          <w:rFonts w:ascii="Times New Roman" w:eastAsia="Calibri" w:hAnsi="Times New Roman" w:cs="Times New Roman"/>
+          <w:kern w:val="0"/>
+          <w:sz w:val="28"/>
+          <w:szCs w:val="28"/>
+          <w:lang w:val="es-MX"/>
+          <w14:ligatures w14:val="none"/>
+        </w:rPr>
+      </w:pPr>
+    </w:p>
+    <w:p>
+      <w:pPr>
+        <w:spacing w:line="259" w:lineRule="auto"/>
+        <w:jc w:val="center"/>
+        <w:rPr>
+          <w:rFonts w:ascii="Times New Roman" w:eastAsia="Calibri" w:hAnsi="Times New Roman" w:cs="Times New Roman"/>
+          <w:kern w:val="0"/>
+          <w:sz w:val="28"/>
+          <w:szCs w:val="28"/>
+          <w:lang w:val="es-MX"/>
+          <w14:ligatures w14:val="none"/>
+        </w:rPr>
+      </w:pPr>
+      <w:r>
+        <w:rPr>
+          <w:rFonts w:ascii="Times New Roman" w:eastAsia="Calibri" w:hAnsi="Times New Roman" w:cs="Times New Roman"/>
+          <w:kern w:val="0"/>
+          <w:sz w:val="28"/>
+          <w:szCs w:val="28"/>
+          <w:lang w:val="es-MX"/>
+          <w14:ligatures w14:val="none"/>
+        </w:rPr>
+        <w:t>Fuentes Sandoval, Emely Rubí 00126025</w:t>
+      </w:r>
+    </w:p>
+    <w:p>
+      <w:pPr>
+        <w:spacing w:line="259" w:lineRule="auto"/>
+        <w:rPr>
+          <w:rFonts w:ascii="Times New Roman" w:eastAsia="Calibri" w:hAnsi="Times New Roman" w:cs="Times New Roman"/>
+          <w:kern w:val="0"/>
+          <w:sz w:val="22"/>
+          <w:szCs w:val="22"/>
+          <w:lang w:val="es-MX"/>
+          <w14:ligatures w14:val="none"/>
+        </w:rPr>
+      </w:pPr>
+    </w:p>
+    <w:p>
+      <w:pPr>
+        <w:spacing w:line="259" w:lineRule="auto"/>
+        <w:rPr>
+          <w:rFonts w:ascii="Times New Roman" w:eastAsia="Calibri" w:hAnsi="Times New Roman" w:cs="Times New Roman"/>
+          <w:kern w:val="0"/>
+          <w:sz w:val="22"/>
+          <w:szCs w:val="22"/>
+          <w:lang w:val="es-MX"/>
+          <w14:ligatures w14:val="none"/>
+        </w:rPr>
+      </w:pPr>
+    </w:p>
+    <w:p>
+      <w:pPr>
+        <w:spacing w:line="259" w:lineRule="auto"/>
+        <w:jc w:val="center"/>
+        <w:rPr>
+          <w:rFonts w:ascii="Times New Roman" w:eastAsia="Calibri" w:hAnsi="Times New Roman" w:cs="Times New Roman"/>
+          <w:kern w:val="0"/>
+          <w:sz w:val="22"/>
+          <w:szCs w:val="22"/>
+          <w:lang w:val="es-MX"/>
+          <w14:ligatures w14:val="none"/>
+        </w:rPr>
+      </w:pPr>
+    </w:p>
+    <w:p>
+      <w:pPr>
+        <w:spacing w:line="259" w:lineRule="auto"/>
+        <w:jc w:val="center"/>
+        <w:rPr>
+          <w:rFonts w:ascii="Times New Roman" w:eastAsia="Calibri" w:hAnsi="Times New Roman" w:cs="Times New Roman"/>
+          <w:kern w:val="0"/>
+          <w:sz w:val="22"/>
+          <w:szCs w:val="22"/>
+          <w:lang w:val="es-MX"/>
+          <w14:ligatures w14:val="none"/>
+        </w:rPr>
+      </w:pPr>
+    </w:p>
+    <w:p>
+      <w:pPr>
+        <w:spacing w:line="259" w:lineRule="auto"/>
+        <w:jc w:val="center"/>
+        <w:rPr>
+          <w:rFonts w:ascii="Times New Roman" w:eastAsia="Calibri" w:hAnsi="Times New Roman" w:cs="Times New Roman"/>
+          <w:kern w:val="0"/>
+          <w:sz w:val="22"/>
+          <w:szCs w:val="22"/>
+          <w:lang w:val="es-MX"/>
+          <w14:ligatures w14:val="none"/>
+        </w:rPr>
+      </w:pPr>
+    </w:p>
+    <w:p>
+      <w:pPr>
+        <w:spacing w:line="259" w:lineRule="auto"/>
+        <w:rPr>
+          <w:rFonts w:ascii="Times New Roman" w:eastAsia="Calibri" w:hAnsi="Times New Roman" w:cs="Times New Roman"/>
+          <w:kern w:val="0"/>
+          <w:sz w:val="22"/>
+          <w:szCs w:val="22"/>
+          <w:lang w:val="es-MX"/>
+          <w14:ligatures w14:val="none"/>
+        </w:rPr>
+      </w:pPr>
+    </w:p>
+    <w:p>
+      <w:pPr>
+        <w:rPr>
+          <w:rFonts w:ascii="Times New Roman" w:hAnsi="Times New Roman" w:cs="Times New Roman"/>
+          <w:lang w:val="es-419"/>
+        </w:rPr>
+      </w:pPr>
+      <w:r>
+        <w:rPr>
+          <w:rFonts w:ascii="Times New Roman" w:eastAsia="Calibri" w:hAnsi="Times New Roman" w:cs="Times New Roman"/>
+          <w:b/>
+          <w:bCs/>
+          <w:kern w:val="0"/>
+          <w:lang w:val="es-MX"/>
+          <w14:ligatures w14:val="none"/>
+        </w:rPr>
+        <w:lastRenderedPageBreak/>
+        <w:t>Descripción general:</w:t>
+      </w:r>
+      <w:r>
+        <w:rPr>
+          <w:rFonts w:ascii="Times New Roman" w:eastAsia="Calibri" w:hAnsi="Times New Roman" w:cs="Times New Roman"/>
+          <w:kern w:val="0"/>
+          <w:lang w:val="es-MX"/>
+          <w14:ligatures w14:val="none"/>
         </w:rPr>
         <w:t xml:space="preserve"> </w:t>
       </w:r>
@@ -28,81 +607,336 @@
           <w:rFonts w:ascii="Times New Roman" w:hAnsi="Times New Roman" w:cs="Times New Roman"/>
           <w:lang w:val="es-419"/>
         </w:rPr>
-        <w:t xml:space="preserve">y d) y disparar (barra espaciadora) para eliminar enemigos (V) que descienden desde la parte superior. El objetivo es acumular puntos destruyendo enemigos, evitando que lleguen al fondo o choquen contigo. El juego usa estructuras como </w:t>
-      </w:r>
-      <w:proofErr w:type="spellStart"/>
-      <w:r>
-        <w:rPr>
-          <w:rFonts w:ascii="Times New Roman" w:hAnsi="Times New Roman" w:cs="Times New Roman"/>
-          <w:lang w:val="es-419"/>
-        </w:rPr>
-        <w:t>for</w:t>
-      </w:r>
-      <w:proofErr w:type="spellEnd"/>
-      <w:r>
-        <w:rPr>
-          <w:rFonts w:ascii="Times New Roman" w:hAnsi="Times New Roman" w:cs="Times New Roman"/>
-          <w:lang w:val="es-419"/>
-        </w:rPr>
-        <w:t xml:space="preserve"> para generar enemigos, </w:t>
-      </w:r>
-      <w:proofErr w:type="spellStart"/>
-      <w:r>
-        <w:rPr>
-          <w:rFonts w:ascii="Times New Roman" w:hAnsi="Times New Roman" w:cs="Times New Roman"/>
-          <w:lang w:val="es-419"/>
-        </w:rPr>
-        <w:t>while</w:t>
-      </w:r>
-      <w:proofErr w:type="spellEnd"/>
-      <w:r>
-        <w:rPr>
-          <w:rFonts w:ascii="Times New Roman" w:hAnsi="Times New Roman" w:cs="Times New Roman"/>
-          <w:lang w:val="es-419"/>
-        </w:rPr>
-        <w:t xml:space="preserve"> para el bucle principal, </w:t>
-      </w:r>
-      <w:proofErr w:type="spellStart"/>
-      <w:r>
-        <w:rPr>
-          <w:rFonts w:ascii="Times New Roman" w:hAnsi="Times New Roman" w:cs="Times New Roman"/>
-          <w:lang w:val="es-419"/>
-        </w:rPr>
-        <w:t>if</w:t>
-      </w:r>
-      <w:proofErr w:type="spellEnd"/>
-      <w:r>
-        <w:rPr>
-          <w:rFonts w:ascii="Times New Roman" w:hAnsi="Times New Roman" w:cs="Times New Roman"/>
-          <w:lang w:val="es-419"/>
-        </w:rPr>
-        <w:t>/</w:t>
-      </w:r>
-      <w:proofErr w:type="spellStart"/>
-      <w:r>
-        <w:rPr>
-          <w:rFonts w:ascii="Times New Roman" w:hAnsi="Times New Roman" w:cs="Times New Roman"/>
-          <w:lang w:val="es-419"/>
-        </w:rPr>
-        <w:t>else</w:t>
-      </w:r>
-      <w:proofErr w:type="spellEnd"/>
-      <w:r>
-        <w:rPr>
-          <w:rFonts w:ascii="Times New Roman" w:hAnsi="Times New Roman" w:cs="Times New Roman"/>
-          <w:lang w:val="es-419"/>
-        </w:rPr>
-        <w:t xml:space="preserve"> para detectar colisiones, y vector para almacenar la posición de los enemigos. Incluye un sistema de puntuación, menú implícito (controles) y termina cuando pierdes (</w:t>
-      </w:r>
-      <w:proofErr w:type="spellStart"/>
-      <w:r>
-        <w:rPr>
-          <w:rFonts w:ascii="Times New Roman" w:hAnsi="Times New Roman" w:cs="Times New Roman"/>
-          <w:lang w:val="es-419"/>
-        </w:rPr>
-        <w:t>Game</w:t>
-      </w:r>
-      <w:proofErr w:type="spellEnd"/>
+        <w:t>Este es un juego donde controlas una nave (A) que puede moverse horizontalmente (teclas a y d) y disparar (barra espaciadora) para eliminar enemigos (V) que descienden desde la parte superior. El objetivo es acumular puntos destruyendo enemigos, evitando que lleguen al fondo o choquen contigo. El juego usa estructuras como for para generar enemigos, while para el bucle principal, if/else para detectar colisiones, y vector para almacenar la posición de los enemigos. Incluye un sistema de puntuación, menú implícito (controles) y termina cuando pierdes (Game Over), que son cosas que hemos visto en clase, sin incluir el vector.</w:t>
+      </w:r>
+    </w:p>
+    <w:p>
+      <w:pPr>
+        <w:rPr>
+          <w:rFonts w:ascii="Times New Roman" w:hAnsi="Times New Roman" w:cs="Times New Roman"/>
+          <w:b/>
+          <w:bCs/>
+          <w:lang w:val="es-419"/>
+        </w:rPr>
+      </w:pPr>
+    </w:p>
+    <w:p>
+      <w:pPr>
+        <w:rPr>
+          <w:rFonts w:ascii="Times New Roman" w:hAnsi="Times New Roman" w:cs="Times New Roman"/>
+          <w:lang w:val="es-419"/>
+        </w:rPr>
+      </w:pPr>
+      <w:r>
+        <w:rPr>
+          <w:rFonts w:ascii="Times New Roman" w:hAnsi="Times New Roman" w:cs="Times New Roman"/>
+          <w:b/>
+          <w:bCs/>
+          <w:lang w:val="es-419"/>
+        </w:rPr>
+        <w:t xml:space="preserve">Breve explicación del juego: </w:t>
+      </w:r>
+      <w:r>
+        <w:rPr>
+          <w:rFonts w:ascii="Times New Roman" w:hAnsi="Times New Roman" w:cs="Times New Roman"/>
+          <w:lang w:val="es-419"/>
+        </w:rPr>
+        <w:t>C</w:t>
+      </w:r>
+      <w:r>
+        <w:rPr>
+          <w:rFonts w:ascii="Times New Roman" w:hAnsi="Times New Roman" w:cs="Times New Roman"/>
+          <w:lang w:val="es-419"/>
+        </w:rPr>
+        <w:t>onsiste en controlar una nave espacial que se mueve de izquierda a derecha. Puedes disparar a enemigos que caen desde el cielo: por cada uno eliminado, acumulas 10 puntos. Pierdes si un enemigo choca con tu nave o llega al final de la pantalla.</w:t>
+      </w:r>
+    </w:p>
+    <w:p>
+      <w:pPr>
+        <w:rPr>
+          <w:rFonts w:ascii="Times New Roman" w:hAnsi="Times New Roman" w:cs="Times New Roman"/>
+          <w:b/>
+          <w:bCs/>
+          <w:lang w:val="es-419"/>
+        </w:rPr>
+      </w:pPr>
+    </w:p>
+    <w:p>
+      <w:pPr>
+        <w:spacing w:line="259" w:lineRule="auto"/>
+        <w:rPr>
+          <w:rFonts w:ascii="Times New Roman" w:eastAsia="Calibri" w:hAnsi="Times New Roman" w:cs="Times New Roman"/>
+          <w:b/>
+          <w:bCs/>
+          <w:kern w:val="0"/>
+          <w:lang w:val="es-419"/>
+          <w14:ligatures w14:val="none"/>
+        </w:rPr>
+      </w:pPr>
+      <w:r>
+        <w:rPr>
+          <w:rFonts w:ascii="Times New Roman" w:eastAsia="Calibri" w:hAnsi="Times New Roman" w:cs="Times New Roman"/>
+          <w:b/>
+          <w:bCs/>
+          <w:kern w:val="0"/>
+          <w:lang w:val="es-419"/>
+          <w14:ligatures w14:val="none"/>
+        </w:rPr>
+        <w:t xml:space="preserve">Controles del juego: </w:t>
+      </w:r>
+    </w:p>
+    <w:p>
+      <w:pPr>
+        <w:numPr>
+          <w:ilvl w:val="0"/>
+          <w:numId w:val="1"/>
+        </w:numPr>
+        <w:spacing w:line="259" w:lineRule="auto"/>
+        <w:rPr>
+          <w:rFonts w:ascii="Times New Roman" w:eastAsia="Calibri" w:hAnsi="Times New Roman" w:cs="Times New Roman"/>
+          <w:kern w:val="0"/>
+          <w:lang w:val="es-419"/>
+          <w14:ligatures w14:val="none"/>
+        </w:rPr>
+      </w:pPr>
+      <w:r>
+        <w:rPr>
+          <w:rFonts w:ascii="Times New Roman" w:eastAsia="Calibri" w:hAnsi="Times New Roman" w:cs="Times New Roman"/>
+          <w:b/>
+          <w:bCs/>
+          <w:kern w:val="0"/>
+          <w:lang w:val="es-419"/>
+          <w14:ligatures w14:val="none"/>
+        </w:rPr>
+        <w:t>Tecla a:</w:t>
+      </w:r>
+      <w:r>
+        <w:rPr>
+          <w:rFonts w:ascii="Times New Roman" w:eastAsia="Calibri" w:hAnsi="Times New Roman" w:cs="Times New Roman"/>
+          <w:kern w:val="0"/>
+          <w:lang w:val="es-419"/>
+          <w14:ligatures w14:val="none"/>
+        </w:rPr>
+        <w:t xml:space="preserve"> Mover</w:t>
+      </w:r>
+      <w:r>
+        <w:rPr>
+          <w:rFonts w:ascii="Times New Roman" w:eastAsia="Calibri" w:hAnsi="Times New Roman" w:cs="Times New Roman"/>
+          <w:kern w:val="0"/>
+          <w:lang w:val="es-419"/>
+          <w14:ligatures w14:val="none"/>
+        </w:rPr>
+        <w:t xml:space="preserve"> hacia la</w:t>
+      </w:r>
+      <w:r>
+        <w:rPr>
+          <w:rFonts w:ascii="Times New Roman" w:eastAsia="Calibri" w:hAnsi="Times New Roman" w:cs="Times New Roman"/>
+          <w:kern w:val="0"/>
+          <w:lang w:val="es-419"/>
+          <w14:ligatures w14:val="none"/>
+        </w:rPr>
+        <w:t xml:space="preserve"> izquierda</w:t>
+      </w:r>
+      <w:r>
+        <w:rPr>
+          <w:rFonts w:ascii="Times New Roman" w:eastAsia="Calibri" w:hAnsi="Times New Roman" w:cs="Times New Roman"/>
+          <w:kern w:val="0"/>
+          <w:lang w:val="es-419"/>
+          <w14:ligatures w14:val="none"/>
+        </w:rPr>
+        <w:t>.</w:t>
+      </w:r>
+    </w:p>
+    <w:p>
+      <w:pPr>
+        <w:numPr>
+          <w:ilvl w:val="0"/>
+          <w:numId w:val="1"/>
+        </w:numPr>
+        <w:spacing w:line="259" w:lineRule="auto"/>
+        <w:rPr>
+          <w:rFonts w:ascii="Times New Roman" w:eastAsia="Calibri" w:hAnsi="Times New Roman" w:cs="Times New Roman"/>
+          <w:kern w:val="0"/>
+          <w:lang w:val="es-419"/>
+          <w14:ligatures w14:val="none"/>
+        </w:rPr>
+      </w:pPr>
+      <w:r>
+        <w:rPr>
+          <w:rFonts w:ascii="Times New Roman" w:eastAsia="Calibri" w:hAnsi="Times New Roman" w:cs="Times New Roman"/>
+          <w:b/>
+          <w:bCs/>
+          <w:kern w:val="0"/>
+          <w:lang w:val="es-419"/>
+          <w14:ligatures w14:val="none"/>
+        </w:rPr>
+        <w:t>Tecla d:</w:t>
+      </w:r>
+      <w:r>
+        <w:rPr>
+          <w:rFonts w:ascii="Times New Roman" w:eastAsia="Calibri" w:hAnsi="Times New Roman" w:cs="Times New Roman"/>
+          <w:kern w:val="0"/>
+          <w:lang w:val="es-419"/>
+          <w14:ligatures w14:val="none"/>
+        </w:rPr>
+        <w:t xml:space="preserve"> Mover </w:t>
+      </w:r>
+      <w:r>
+        <w:rPr>
+          <w:rFonts w:ascii="Times New Roman" w:eastAsia="Calibri" w:hAnsi="Times New Roman" w:cs="Times New Roman"/>
+          <w:kern w:val="0"/>
+          <w:lang w:val="es-419"/>
+          <w14:ligatures w14:val="none"/>
+        </w:rPr>
+        <w:t xml:space="preserve">hacia la </w:t>
+      </w:r>
+      <w:r>
+        <w:rPr>
+          <w:rFonts w:ascii="Times New Roman" w:eastAsia="Calibri" w:hAnsi="Times New Roman" w:cs="Times New Roman"/>
+          <w:kern w:val="0"/>
+          <w:lang w:val="es-419"/>
+          <w14:ligatures w14:val="none"/>
+        </w:rPr>
+        <w:t>derecha</w:t>
+      </w:r>
+      <w:r>
+        <w:rPr>
+          <w:rFonts w:ascii="Times New Roman" w:eastAsia="Calibri" w:hAnsi="Times New Roman" w:cs="Times New Roman"/>
+          <w:kern w:val="0"/>
+          <w:lang w:val="es-419"/>
+          <w14:ligatures w14:val="none"/>
+        </w:rPr>
+        <w:t>.</w:t>
+      </w:r>
+    </w:p>
+    <w:p>
+      <w:pPr>
+        <w:numPr>
+          <w:ilvl w:val="0"/>
+          <w:numId w:val="1"/>
+        </w:numPr>
+        <w:spacing w:line="259" w:lineRule="auto"/>
+        <w:rPr>
+          <w:rFonts w:ascii="Times New Roman" w:eastAsia="Calibri" w:hAnsi="Times New Roman" w:cs="Times New Roman"/>
+          <w:kern w:val="0"/>
+          <w14:ligatures w14:val="none"/>
+        </w:rPr>
+      </w:pPr>
+      <w:r>
+        <w:rPr>
+          <w:rFonts w:ascii="Times New Roman" w:eastAsia="Calibri" w:hAnsi="Times New Roman" w:cs="Times New Roman"/>
+          <w:b/>
+          <w:bCs/>
+          <w:kern w:val="0"/>
+          <w14:ligatures w14:val="none"/>
+        </w:rPr>
+        <w:t>Barra espaciadora:</w:t>
+      </w:r>
+      <w:r>
+        <w:rPr>
+          <w:rFonts w:ascii="Times New Roman" w:eastAsia="Calibri" w:hAnsi="Times New Roman" w:cs="Times New Roman"/>
+          <w:kern w:val="0"/>
+          <w14:ligatures w14:val="none"/>
+        </w:rPr>
+        <w:t xml:space="preserve"> Disparar</w:t>
+      </w:r>
+      <w:r>
+        <w:rPr>
+          <w:rFonts w:ascii="Times New Roman" w:eastAsia="Calibri" w:hAnsi="Times New Roman" w:cs="Times New Roman"/>
+          <w:kern w:val="0"/>
+          <w14:ligatures w14:val="none"/>
+        </w:rPr>
+        <w:t>.</w:t>
+      </w:r>
+    </w:p>
+    <w:p>
+      <w:pPr>
+        <w:numPr>
+          <w:ilvl w:val="0"/>
+          <w:numId w:val="1"/>
+        </w:numPr>
+        <w:spacing w:line="259" w:lineRule="auto"/>
+        <w:rPr>
+          <w:rFonts w:ascii="Times New Roman" w:eastAsia="Calibri" w:hAnsi="Times New Roman" w:cs="Times New Roman"/>
+          <w:kern w:val="0"/>
+          <w:lang w:val="es-419"/>
+          <w14:ligatures w14:val="none"/>
+        </w:rPr>
+      </w:pPr>
+      <w:r>
+        <w:rPr>
+          <w:rFonts w:ascii="Times New Roman" w:eastAsia="Calibri" w:hAnsi="Times New Roman" w:cs="Times New Roman"/>
+          <w:b/>
+          <w:bCs/>
+          <w:kern w:val="0"/>
+          <w:lang w:val="es-419"/>
+          <w14:ligatures w14:val="none"/>
+        </w:rPr>
+        <w:t>Tecla q:</w:t>
+      </w:r>
+      <w:r>
+        <w:rPr>
+          <w:rFonts w:ascii="Times New Roman" w:eastAsia="Calibri" w:hAnsi="Times New Roman" w:cs="Times New Roman"/>
+          <w:kern w:val="0"/>
+          <w:lang w:val="es-419"/>
+          <w14:ligatures w14:val="none"/>
+        </w:rPr>
+        <w:t xml:space="preserve"> Salir del juego</w:t>
+      </w:r>
+      <w:r>
+        <w:rPr>
+          <w:rFonts w:ascii="Times New Roman" w:eastAsia="Calibri" w:hAnsi="Times New Roman" w:cs="Times New Roman"/>
+          <w:kern w:val="0"/>
+          <w:lang w:val="es-419"/>
+          <w14:ligatures w14:val="none"/>
+        </w:rPr>
+        <w:t>.</w:t>
+      </w:r>
+    </w:p>
+    <w:p>
+      <w:pPr>
+        <w:spacing w:line="259" w:lineRule="auto"/>
+        <w:rPr>
+          <w:rFonts w:ascii="Times New Roman" w:eastAsia="Calibri" w:hAnsi="Times New Roman" w:cs="Times New Roman"/>
+          <w:kern w:val="0"/>
+          <w:sz w:val="22"/>
+          <w:szCs w:val="22"/>
+          <w:lang w:val="es-419"/>
+          <w14:ligatures w14:val="none"/>
+        </w:rPr>
+      </w:pPr>
+    </w:p>
+    <w:p>
+      <w:pPr>
+        <w:rPr>
+          <w:rFonts w:ascii="Times New Roman" w:hAnsi="Times New Roman" w:cs="Times New Roman"/>
+          <w:lang w:val="es-419"/>
+        </w:rPr>
+      </w:pPr>
+      <w:r>
+        <w:rPr>
+          <w:rFonts w:ascii="Times New Roman" w:hAnsi="Times New Roman" w:cs="Times New Roman"/>
+          <w:b/>
+          <w:bCs/>
+          <w:lang w:val="es-419"/>
+        </w:rPr>
+        <w:t>Objetivo</w:t>
+      </w:r>
+      <w:r>
+        <w:rPr>
+          <w:rFonts w:ascii="Times New Roman" w:hAnsi="Times New Roman" w:cs="Times New Roman"/>
+          <w:lang w:val="es-419"/>
+        </w:rPr>
+        <w:t>:</w:t>
+      </w:r>
+    </w:p>
+    <w:p>
+      <w:pPr>
+        <w:rPr>
+          <w:rFonts w:ascii="Times New Roman" w:hAnsi="Times New Roman" w:cs="Times New Roman"/>
+          <w:lang w:val="es-419"/>
+        </w:rPr>
+      </w:pPr>
       <w:r>
         <w:rPr>
           <w:rFonts w:ascii="Times New Roman" w:hAnsi="Times New Roman" w:cs="Times New Roman"/>
@@ -110,28 +944,353 @@
         </w:rPr>
         <w:t xml:space="preserve"> </w:t>
       </w:r>
-      <w:proofErr w:type="spellStart"/>
-      <w:r>
-        <w:rPr>
-          <w:rFonts w:ascii="Times New Roman" w:hAnsi="Times New Roman" w:cs="Times New Roman"/>
-          <w:lang w:val="es-419"/>
-        </w:rPr>
-        <w:t>Over</w:t>
-      </w:r>
-      <w:proofErr w:type="spellEnd"/>
-      <w:r>
-        <w:rPr>
-          <w:rFonts w:ascii="Times New Roman" w:hAnsi="Times New Roman" w:cs="Times New Roman"/>
-          <w:lang w:val="es-419"/>
-        </w:rPr>
-        <w:t>)</w:t>
-      </w:r>
-      <w:r>
-        <w:rPr>
-          <w:rFonts w:ascii="Times New Roman" w:hAnsi="Times New Roman" w:cs="Times New Roman"/>
-          <w:lang w:val="es-419"/>
-        </w:rPr>
-        <w:t>, que son cosas que hemos visto en clase, sin incluir el vector.</w:t>
+      <w:r>
+        <w:rPr>
+          <w:rFonts w:ascii="Times New Roman" w:hAnsi="Times New Roman" w:cs="Times New Roman"/>
+          <w:lang w:val="es-419"/>
+        </w:rPr>
+        <w:t>Destru</w:t>
+      </w:r>
+      <w:r>
+        <w:rPr>
+          <w:rFonts w:ascii="Times New Roman" w:hAnsi="Times New Roman" w:cs="Times New Roman"/>
+          <w:lang w:val="es-419"/>
+        </w:rPr>
+        <w:t>ir</w:t>
+      </w:r>
+      <w:r>
+        <w:rPr>
+          <w:rFonts w:ascii="Times New Roman" w:hAnsi="Times New Roman" w:cs="Times New Roman"/>
+          <w:lang w:val="es-419"/>
+        </w:rPr>
+        <w:t xml:space="preserve"> enemigos para sumar puntos (10 pts por cada </w:t>
+      </w:r>
+      <w:r>
+        <w:rPr>
+          <w:rFonts w:ascii="Times New Roman" w:hAnsi="Times New Roman" w:cs="Times New Roman"/>
+          <w:lang w:val="es-419"/>
+        </w:rPr>
+        <w:t>enemigo destruido</w:t>
+      </w:r>
+      <w:r>
+        <w:rPr>
+          <w:rFonts w:ascii="Times New Roman" w:hAnsi="Times New Roman" w:cs="Times New Roman"/>
+          <w:lang w:val="es-419"/>
+        </w:rPr>
+        <w:t>).</w:t>
+      </w:r>
+    </w:p>
+    <w:p>
+      <w:pPr>
+        <w:rPr>
+          <w:rFonts w:ascii="Times New Roman" w:hAnsi="Times New Roman" w:cs="Times New Roman"/>
+          <w:lang w:val="es-419"/>
+        </w:rPr>
+      </w:pPr>
+      <w:r>
+        <w:rPr>
+          <w:rFonts w:ascii="Times New Roman" w:hAnsi="Times New Roman" w:cs="Times New Roman"/>
+          <w:lang w:val="es-419"/>
+        </w:rPr>
+        <w:t>Sobrevive el mayor tiempo posible evitando que los enemigos</w:t>
+      </w:r>
+      <w:r>
+        <w:rPr>
+          <w:rFonts w:ascii="Times New Roman" w:hAnsi="Times New Roman" w:cs="Times New Roman"/>
+          <w:lang w:val="es-419"/>
+        </w:rPr>
+        <w:t xml:space="preserve"> l</w:t>
+      </w:r>
+      <w:r>
+        <w:rPr>
+          <w:rFonts w:ascii="Times New Roman" w:hAnsi="Times New Roman" w:cs="Times New Roman"/>
+          <w:lang w:val="es-419"/>
+        </w:rPr>
+        <w:t>leguen al fondo de la pantalla</w:t>
+      </w:r>
+      <w:r>
+        <w:rPr>
+          <w:rFonts w:ascii="Times New Roman" w:hAnsi="Times New Roman" w:cs="Times New Roman"/>
+          <w:lang w:val="es-419"/>
+        </w:rPr>
+        <w:t xml:space="preserve"> o c</w:t>
+      </w:r>
+      <w:r>
+        <w:rPr>
+          <w:rFonts w:ascii="Times New Roman" w:hAnsi="Times New Roman" w:cs="Times New Roman"/>
+          <w:lang w:val="es-419"/>
+        </w:rPr>
+        <w:t xml:space="preserve">hoquen con </w:t>
+      </w:r>
+      <w:r>
+        <w:rPr>
+          <w:rFonts w:ascii="Times New Roman" w:hAnsi="Times New Roman" w:cs="Times New Roman"/>
+          <w:lang w:val="es-419"/>
+        </w:rPr>
+        <w:t xml:space="preserve">la </w:t>
+      </w:r>
+      <w:r>
+        <w:rPr>
+          <w:rFonts w:ascii="Times New Roman" w:hAnsi="Times New Roman" w:cs="Times New Roman"/>
+          <w:lang w:val="es-419"/>
+        </w:rPr>
+        <w:t>nave</w:t>
+      </w:r>
+      <w:r>
+        <w:rPr>
+          <w:rFonts w:ascii="Times New Roman" w:hAnsi="Times New Roman" w:cs="Times New Roman"/>
+          <w:lang w:val="es-419"/>
+        </w:rPr>
+        <w:t>.</w:t>
+      </w:r>
+    </w:p>
+    <w:p>
+      <w:pPr>
+        <w:rPr>
+          <w:rFonts w:ascii="Times New Roman" w:hAnsi="Times New Roman" w:cs="Times New Roman"/>
+          <w:lang w:val="es-419"/>
+        </w:rPr>
+      </w:pPr>
+    </w:p>
+    <w:p>
+      <w:pPr>
+        <w:rPr>
+          <w:rFonts w:ascii="Times New Roman" w:hAnsi="Times New Roman" w:cs="Times New Roman"/>
+          <w:b/>
+          <w:bCs/>
+          <w:lang w:val="es-419"/>
+        </w:rPr>
+      </w:pPr>
+      <w:r>
+        <w:rPr>
+          <w:rFonts w:ascii="Times New Roman" w:hAnsi="Times New Roman" w:cs="Times New Roman"/>
+          <w:b/>
+          <w:bCs/>
+          <w:lang w:val="es-419"/>
+        </w:rPr>
+        <w:t xml:space="preserve">Aplicación de </w:t>
+      </w:r>
+      <w:r>
+        <w:rPr>
+          <w:rFonts w:ascii="Times New Roman" w:hAnsi="Times New Roman" w:cs="Times New Roman"/>
+          <w:b/>
+          <w:bCs/>
+          <w:lang w:val="es-419"/>
+        </w:rPr>
+        <w:t>los temas de las clases</w:t>
+      </w:r>
+      <w:r>
+        <w:rPr>
+          <w:rFonts w:ascii="Times New Roman" w:hAnsi="Times New Roman" w:cs="Times New Roman"/>
+          <w:b/>
+          <w:bCs/>
+          <w:lang w:val="es-419"/>
+        </w:rPr>
+        <w:t>:</w:t>
+      </w:r>
+    </w:p>
+    <w:p>
+      <w:pPr>
+        <w:numPr>
+          <w:ilvl w:val="0"/>
+          <w:numId w:val="4"/>
+        </w:numPr>
+        <w:rPr>
+          <w:rFonts w:ascii="Times New Roman" w:hAnsi="Times New Roman" w:cs="Times New Roman"/>
+        </w:rPr>
+      </w:pPr>
+      <w:r>
+        <w:rPr>
+          <w:rFonts w:ascii="Times New Roman" w:hAnsi="Times New Roman" w:cs="Times New Roman"/>
+          <w:b/>
+          <w:bCs/>
+        </w:rPr>
+        <w:t xml:space="preserve">Estructuras de </w:t>
+      </w:r>
+      <w:r>
+        <w:rPr>
+          <w:rFonts w:ascii="Times New Roman" w:hAnsi="Times New Roman" w:cs="Times New Roman"/>
+          <w:b/>
+          <w:bCs/>
+        </w:rPr>
+        <w:t>c</w:t>
+      </w:r>
+      <w:r>
+        <w:rPr>
+          <w:rFonts w:ascii="Times New Roman" w:hAnsi="Times New Roman" w:cs="Times New Roman"/>
+          <w:b/>
+          <w:bCs/>
+        </w:rPr>
+        <w:t>ontrol</w:t>
+      </w:r>
+      <w:r>
+        <w:rPr>
+          <w:rFonts w:ascii="Times New Roman" w:hAnsi="Times New Roman" w:cs="Times New Roman"/>
+        </w:rPr>
+        <w:t>:</w:t>
+      </w:r>
+    </w:p>
+    <w:p>
+      <w:pPr>
+        <w:pStyle w:val="Prrafodelista"/>
+        <w:numPr>
+          <w:ilvl w:val="0"/>
+          <w:numId w:val="6"/>
+        </w:numPr>
+        <w:rPr>
+          <w:rFonts w:ascii="Times New Roman" w:hAnsi="Times New Roman" w:cs="Times New Roman"/>
+          <w:lang w:val="es-419"/>
+        </w:rPr>
+      </w:pPr>
+      <w:r>
+        <w:rPr>
+          <w:rFonts w:ascii="Times New Roman" w:hAnsi="Times New Roman" w:cs="Times New Roman"/>
+          <w:lang w:val="es-419"/>
+        </w:rPr>
+        <w:t>while: Bucle principal del juego (se ejecuta hasta que gameOver = true).</w:t>
+      </w:r>
+    </w:p>
+    <w:p>
+      <w:pPr>
+        <w:pStyle w:val="Prrafodelista"/>
+        <w:numPr>
+          <w:ilvl w:val="0"/>
+          <w:numId w:val="6"/>
+        </w:numPr>
+        <w:rPr>
+          <w:rFonts w:ascii="Times New Roman" w:hAnsi="Times New Roman" w:cs="Times New Roman"/>
+          <w:lang w:val="es-419"/>
+        </w:rPr>
+      </w:pPr>
+      <w:r>
+        <w:rPr>
+          <w:rFonts w:ascii="Times New Roman" w:hAnsi="Times New Roman" w:cs="Times New Roman"/>
+          <w:lang w:val="es-419"/>
+        </w:rPr>
+        <w:t>for: Generación y movimiento de enemigos (almacenados en un vector).</w:t>
+      </w:r>
+    </w:p>
+    <w:p>
+      <w:pPr>
+        <w:pStyle w:val="Prrafodelista"/>
+        <w:numPr>
+          <w:ilvl w:val="0"/>
+          <w:numId w:val="6"/>
+        </w:numPr>
+        <w:rPr>
+          <w:rFonts w:ascii="Times New Roman" w:hAnsi="Times New Roman" w:cs="Times New Roman"/>
+          <w:lang w:val="es-419"/>
+        </w:rPr>
+      </w:pPr>
+      <w:r>
+        <w:rPr>
+          <w:rFonts w:ascii="Times New Roman" w:hAnsi="Times New Roman" w:cs="Times New Roman"/>
+          <w:lang w:val="es-419"/>
+        </w:rPr>
+        <w:t>if/else: Detección de colisiones (disparo</w:t>
+      </w:r>
+      <w:r>
+        <w:rPr>
+          <w:rFonts w:ascii="Times New Roman" w:hAnsi="Times New Roman" w:cs="Times New Roman"/>
+          <w:lang w:val="es-419"/>
+        </w:rPr>
+        <w:t xml:space="preserve">, </w:t>
+      </w:r>
+      <w:r>
+        <w:rPr>
+          <w:rFonts w:ascii="Times New Roman" w:hAnsi="Times New Roman" w:cs="Times New Roman"/>
+          <w:lang w:val="es-419"/>
+        </w:rPr>
+        <w:t>enemigo y nave</w:t>
+      </w:r>
+      <w:r>
+        <w:rPr>
+          <w:rFonts w:ascii="Times New Roman" w:hAnsi="Times New Roman" w:cs="Times New Roman"/>
+          <w:lang w:val="es-419"/>
+        </w:rPr>
+        <w:t xml:space="preserve"> </w:t>
+      </w:r>
+      <w:r>
+        <w:rPr>
+          <w:rFonts w:ascii="Times New Roman" w:hAnsi="Times New Roman" w:cs="Times New Roman"/>
+          <w:lang w:val="es-419"/>
+        </w:rPr>
+        <w:t>enemig</w:t>
+      </w:r>
+      <w:r>
+        <w:rPr>
+          <w:rFonts w:ascii="Times New Roman" w:hAnsi="Times New Roman" w:cs="Times New Roman"/>
+          <w:lang w:val="es-419"/>
+        </w:rPr>
+        <w:t>a</w:t>
+      </w:r>
+      <w:r>
+        <w:rPr>
+          <w:rFonts w:ascii="Times New Roman" w:hAnsi="Times New Roman" w:cs="Times New Roman"/>
+          <w:lang w:val="es-419"/>
+        </w:rPr>
+        <w:t>).</w:t>
+      </w:r>
+    </w:p>
+    <w:p>
+      <w:pPr>
+        <w:numPr>
+          <w:ilvl w:val="0"/>
+          <w:numId w:val="4"/>
+        </w:numPr>
+        <w:rPr>
+          <w:rFonts w:ascii="Times New Roman" w:hAnsi="Times New Roman" w:cs="Times New Roman"/>
+        </w:rPr>
+      </w:pPr>
+      <w:r>
+        <w:rPr>
+          <w:rFonts w:ascii="Times New Roman" w:hAnsi="Times New Roman" w:cs="Times New Roman"/>
+          <w:b/>
+          <w:bCs/>
+        </w:rPr>
+        <w:t xml:space="preserve">Librerías </w:t>
+      </w:r>
+      <w:r>
+        <w:rPr>
+          <w:rFonts w:ascii="Times New Roman" w:hAnsi="Times New Roman" w:cs="Times New Roman"/>
+          <w:b/>
+          <w:bCs/>
+        </w:rPr>
+        <w:t>cl</w:t>
+      </w:r>
+      <w:r>
+        <w:rPr>
+          <w:rFonts w:ascii="Times New Roman" w:hAnsi="Times New Roman" w:cs="Times New Roman"/>
+          <w:b/>
+          <w:bCs/>
+        </w:rPr>
+        <w:t>ave</w:t>
+      </w:r>
+      <w:r>
+        <w:rPr>
+          <w:rFonts w:ascii="Times New Roman" w:hAnsi="Times New Roman" w:cs="Times New Roman"/>
+        </w:rPr>
+        <w:t>:</w:t>
+      </w:r>
+    </w:p>
+    <w:p>
+      <w:pPr>
+        <w:pStyle w:val="Prrafodelista"/>
+        <w:numPr>
+          <w:ilvl w:val="0"/>
+          <w:numId w:val="8"/>
+        </w:numPr>
+        <w:rPr>
+          <w:rFonts w:ascii="Times New Roman" w:hAnsi="Times New Roman" w:cs="Times New Roman"/>
+          <w:lang w:val="es-419"/>
+        </w:rPr>
+      </w:pPr>
+      <w:r>
+        <w:rPr>
+          <w:rFonts w:ascii="Times New Roman" w:hAnsi="Times New Roman" w:cs="Times New Roman"/>
+          <w:lang w:val="es-419"/>
+        </w:rPr>
+        <w:t>&lt;iostream&gt;: Para mostrar mensajes en consola.</w:t>
       </w:r>
     </w:p>
     <w:sectPr>
@@ -142,6 +1301,1015 @@
     </w:sectPr>
   </w:body>
 </w:document>
+</file>
+
+<file path=word/numbering.xml><?xml version="1.0" encoding="utf-8"?>
+<w:numbering xmlns:wpc="http://schemas.microsoft.com/office/word/2010/wordprocessingCanvas" xmlns:cx="http://schemas.microsoft.com/office/drawing/2014/chartex" xmlns:cx1="http://schemas.microsoft.com/office/drawing/2015/9/8/chartex" xmlns:cx2="http://schemas.microsoft.com/office/drawing/2015/10/21/chartex" xmlns:cx3="http://schemas.microsoft.com/office/drawing/2016/5/9/chartex" xmlns:cx4="http://schemas.microsoft.com/office/drawing/2016/5/10/chartex" xmlns:cx5="http://schemas.microsoft.com/office/drawing/2016/5/11/chartex" xmlns:cx6="http://schemas.microsoft.com/office/drawing/2016/5/12/chartex" xmlns:cx7="http://schemas.microsoft.com/office/drawing/2016/5/13/chartex" xmlns:cx8="http://schemas.microsoft.com/office/drawing/2016/5/14/chartex" xmlns:mc="http://schemas.openxmlformats.org/markup-compatibility/2006" xmlns:aink="http://schemas.microsoft.com/office/drawing/2016/ink" xmlns:am3d="http://schemas.microsoft.com/office/drawing/2017/model3d" xmlns:o="urn:schemas-microsoft-com:office:office" xmlns:oel="http://schemas.microsoft.com/office/2019/extlst" xmlns:r="http://schemas.openxmlformats.org/officeDocument/2006/relationships" xmlns:m="http://schemas.openxmlformats.org/officeDocument/2006/math" xmlns:v="urn:schemas-microsoft-com:vml" xmlns:wp14="http://schemas.microsoft.com/office/word/2010/wordprocessingDrawing" xmlns:wp="http://schemas.openxmlformats.org/drawingml/2006/wordprocessingDrawing" xmlns:w10="urn:schemas-microsoft-com:office:word" xmlns:w="http://schemas.openxmlformats.org/wordprocessingml/2006/main" xmlns:w14="http://schemas.microsoft.com/office/word/2010/wordml" xmlns:w15="http://schemas.microsoft.com/office/word/2012/wordml" xmlns:w16cex="http://schemas.microsoft.com/office/word/2018/wordml/cex" xmlns:w16cid="http://schemas.microsoft.com/office/word/2016/wordml/cid" xmlns:w16="http://schemas.microsoft.com/office/word/2018/wordml" xmlns:w16du="http://schemas.microsoft.com/office/word/2023/wordml/word16du" xmlns:w16sdtdh="http://schemas.microsoft.com/office/word/2020/wordml/sdtdatahash" xmlns:w16sdtfl="http://schemas.microsoft.com/office/word/2024/wordml/sdtformatlock" xmlns:w16se="http://schemas.microsoft.com/office/word/2015/wordml/symex" xmlns:wpg="http://schemas.microsoft.com/office/word/2010/wordprocessingGroup" xmlns:wpi="http://schemas.microsoft.com/office/word/2010/wordprocessingInk" xmlns:wne="http://schemas.microsoft.com/office/word/2006/wordml" xmlns:wps="http://schemas.microsoft.com/office/word/2010/wordprocessingShape" mc:Ignorable="w14 w15 w16se w16cid w16 w16cex w16sdtdh w16sdtfl w16du wp14">
+  <w:abstractNum w:abstractNumId="0" w15:restartNumberingAfterBreak="0">
+    <w:nsid w:val="02400389"/>
+    <w:multiLevelType w:val="hybridMultilevel"/>
+    <w:tmpl w:val="A46A2A7A"/>
+    <w:lvl w:ilvl="0" w:tplc="04090001">
+      <w:start w:val="1"/>
+      <w:numFmt w:val="bullet"/>
+      <w:lvlText w:val=""/>
+      <w:lvlJc w:val="left"/>
+      <w:pPr>
+        <w:ind w:left="720" w:hanging="360"/>
+      </w:pPr>
+      <w:rPr>
+        <w:rFonts w:ascii="Symbol" w:hAnsi="Symbol" w:hint="default"/>
+      </w:rPr>
+    </w:lvl>
+    <w:lvl w:ilvl="1" w:tplc="04090003" w:tentative="1">
+      <w:start w:val="1"/>
+      <w:numFmt w:val="bullet"/>
+      <w:lvlText w:val="o"/>
+      <w:lvlJc w:val="left"/>
+      <w:pPr>
+        <w:ind w:left="1440" w:hanging="360"/>
+      </w:pPr>
+      <w:rPr>
+        <w:rFonts w:ascii="Courier New" w:hAnsi="Courier New" w:cs="Courier New" w:hint="default"/>
+      </w:rPr>
+    </w:lvl>
+    <w:lvl w:ilvl="2" w:tplc="04090005" w:tentative="1">
+      <w:start w:val="1"/>
+      <w:numFmt w:val="bullet"/>
+      <w:lvlText w:val=""/>
+      <w:lvlJc w:val="left"/>
+      <w:pPr>
+        <w:ind w:left="2160" w:hanging="360"/>
+      </w:pPr>
+      <w:rPr>
+        <w:rFonts w:ascii="Wingdings" w:hAnsi="Wingdings" w:hint="default"/>
+      </w:rPr>
+    </w:lvl>
+    <w:lvl w:ilvl="3" w:tplc="04090001" w:tentative="1">
+      <w:start w:val="1"/>
+      <w:numFmt w:val="bullet"/>
+      <w:lvlText w:val=""/>
+      <w:lvlJc w:val="left"/>
+      <w:pPr>
+        <w:ind w:left="2880" w:hanging="360"/>
+      </w:pPr>
+      <w:rPr>
+        <w:rFonts w:ascii="Symbol" w:hAnsi="Symbol" w:hint="default"/>
+      </w:rPr>
+    </w:lvl>
+    <w:lvl w:ilvl="4" w:tplc="04090003" w:tentative="1">
+      <w:start w:val="1"/>
+      <w:numFmt w:val="bullet"/>
+      <w:lvlText w:val="o"/>
+      <w:lvlJc w:val="left"/>
+      <w:pPr>
+        <w:ind w:left="3600" w:hanging="360"/>
+      </w:pPr>
+      <w:rPr>
+        <w:rFonts w:ascii="Courier New" w:hAnsi="Courier New" w:cs="Courier New" w:hint="default"/>
+      </w:rPr>
+    </w:lvl>
+    <w:lvl w:ilvl="5" w:tplc="04090005" w:tentative="1">
+      <w:start w:val="1"/>
+      <w:numFmt w:val="bullet"/>
+      <w:lvlText w:val=""/>
+      <w:lvlJc w:val="left"/>
+      <w:pPr>
+        <w:ind w:left="4320" w:hanging="360"/>
+      </w:pPr>
+      <w:rPr>
+        <w:rFonts w:ascii="Wingdings" w:hAnsi="Wingdings" w:hint="default"/>
+      </w:rPr>
+    </w:lvl>
+    <w:lvl w:ilvl="6" w:tplc="04090001" w:tentative="1">
+      <w:start w:val="1"/>
+      <w:numFmt w:val="bullet"/>
+      <w:lvlText w:val=""/>
+      <w:lvlJc w:val="left"/>
+      <w:pPr>
+        <w:ind w:left="5040" w:hanging="360"/>
+      </w:pPr>
+      <w:rPr>
+        <w:rFonts w:ascii="Symbol" w:hAnsi="Symbol" w:hint="default"/>
+      </w:rPr>
+    </w:lvl>
+    <w:lvl w:ilvl="7" w:tplc="04090003" w:tentative="1">
+      <w:start w:val="1"/>
+      <w:numFmt w:val="bullet"/>
+      <w:lvlText w:val="o"/>
+      <w:lvlJc w:val="left"/>
+      <w:pPr>
+        <w:ind w:left="5760" w:hanging="360"/>
+      </w:pPr>
+      <w:rPr>
+        <w:rFonts w:ascii="Courier New" w:hAnsi="Courier New" w:cs="Courier New" w:hint="default"/>
+      </w:rPr>
+    </w:lvl>
+    <w:lvl w:ilvl="8" w:tplc="04090005" w:tentative="1">
+      <w:start w:val="1"/>
+      <w:numFmt w:val="bullet"/>
+      <w:lvlText w:val=""/>
+      <w:lvlJc w:val="left"/>
+      <w:pPr>
+        <w:ind w:left="6480" w:hanging="360"/>
+      </w:pPr>
+      <w:rPr>
+        <w:rFonts w:ascii="Wingdings" w:hAnsi="Wingdings" w:hint="default"/>
+      </w:rPr>
+    </w:lvl>
+  </w:abstractNum>
+  <w:abstractNum w:abstractNumId="1" w15:restartNumberingAfterBreak="0">
+    <w:nsid w:val="089039D2"/>
+    <w:multiLevelType w:val="multilevel"/>
+    <w:tmpl w:val="E69CA546"/>
+    <w:lvl w:ilvl="0">
+      <w:start w:val="1"/>
+      <w:numFmt w:val="bullet"/>
+      <w:lvlText w:val=""/>
+      <w:lvlJc w:val="left"/>
+      <w:pPr>
+        <w:tabs>
+          <w:tab w:val="num" w:pos="720"/>
+        </w:tabs>
+        <w:ind w:left="720" w:hanging="360"/>
+      </w:pPr>
+      <w:rPr>
+        <w:rFonts w:ascii="Symbol" w:hAnsi="Symbol" w:hint="default"/>
+        <w:sz w:val="20"/>
+      </w:rPr>
+    </w:lvl>
+    <w:lvl w:ilvl="1">
+      <w:start w:val="1"/>
+      <w:numFmt w:val="bullet"/>
+      <w:lvlText w:val="o"/>
+      <w:lvlJc w:val="left"/>
+      <w:pPr>
+        <w:tabs>
+          <w:tab w:val="num" w:pos="1440"/>
+        </w:tabs>
+        <w:ind w:left="1440" w:hanging="360"/>
+      </w:pPr>
+      <w:rPr>
+        <w:rFonts w:ascii="Courier New" w:hAnsi="Courier New" w:hint="default"/>
+        <w:sz w:val="20"/>
+      </w:rPr>
+    </w:lvl>
+    <w:lvl w:ilvl="2" w:tentative="1">
+      <w:start w:val="1"/>
+      <w:numFmt w:val="bullet"/>
+      <w:lvlText w:val=""/>
+      <w:lvlJc w:val="left"/>
+      <w:pPr>
+        <w:tabs>
+          <w:tab w:val="num" w:pos="2160"/>
+        </w:tabs>
+        <w:ind w:left="2160" w:hanging="360"/>
+      </w:pPr>
+      <w:rPr>
+        <w:rFonts w:ascii="Wingdings" w:hAnsi="Wingdings" w:hint="default"/>
+        <w:sz w:val="20"/>
+      </w:rPr>
+    </w:lvl>
+    <w:lvl w:ilvl="3" w:tentative="1">
+      <w:start w:val="1"/>
+      <w:numFmt w:val="bullet"/>
+      <w:lvlText w:val=""/>
+      <w:lvlJc w:val="left"/>
+      <w:pPr>
+        <w:tabs>
+          <w:tab w:val="num" w:pos="2880"/>
+        </w:tabs>
+        <w:ind w:left="2880" w:hanging="360"/>
+      </w:pPr>
+      <w:rPr>
+        <w:rFonts w:ascii="Wingdings" w:hAnsi="Wingdings" w:hint="default"/>
+        <w:sz w:val="20"/>
+      </w:rPr>
+    </w:lvl>
+    <w:lvl w:ilvl="4" w:tentative="1">
+      <w:start w:val="1"/>
+      <w:numFmt w:val="bullet"/>
+      <w:lvlText w:val=""/>
+      <w:lvlJc w:val="left"/>
+      <w:pPr>
+        <w:tabs>
+          <w:tab w:val="num" w:pos="3600"/>
+        </w:tabs>
+        <w:ind w:left="3600" w:hanging="360"/>
+      </w:pPr>
+      <w:rPr>
+        <w:rFonts w:ascii="Wingdings" w:hAnsi="Wingdings" w:hint="default"/>
+        <w:sz w:val="20"/>
+      </w:rPr>
+    </w:lvl>
+    <w:lvl w:ilvl="5" w:tentative="1">
+      <w:start w:val="1"/>
+      <w:numFmt w:val="bullet"/>
+      <w:lvlText w:val=""/>
+      <w:lvlJc w:val="left"/>
+      <w:pPr>
+        <w:tabs>
+          <w:tab w:val="num" w:pos="4320"/>
+        </w:tabs>
+        <w:ind w:left="4320" w:hanging="360"/>
+      </w:pPr>
+      <w:rPr>
+        <w:rFonts w:ascii="Wingdings" w:hAnsi="Wingdings" w:hint="default"/>
+        <w:sz w:val="20"/>
+      </w:rPr>
+    </w:lvl>
+    <w:lvl w:ilvl="6" w:tentative="1">
+      <w:start w:val="1"/>
+      <w:numFmt w:val="bullet"/>
+      <w:lvlText w:val=""/>
+      <w:lvlJc w:val="left"/>
+      <w:pPr>
+        <w:tabs>
+          <w:tab w:val="num" w:pos="5040"/>
+        </w:tabs>
+        <w:ind w:left="5040" w:hanging="360"/>
+      </w:pPr>
+      <w:rPr>
+        <w:rFonts w:ascii="Wingdings" w:hAnsi="Wingdings" w:hint="default"/>
+        <w:sz w:val="20"/>
+      </w:rPr>
+    </w:lvl>
+    <w:lvl w:ilvl="7" w:tentative="1">
+      <w:start w:val="1"/>
+      <w:numFmt w:val="bullet"/>
+      <w:lvlText w:val=""/>
+      <w:lvlJc w:val="left"/>
+      <w:pPr>
+        <w:tabs>
+          <w:tab w:val="num" w:pos="5760"/>
+        </w:tabs>
+        <w:ind w:left="5760" w:hanging="360"/>
+      </w:pPr>
+      <w:rPr>
+        <w:rFonts w:ascii="Wingdings" w:hAnsi="Wingdings" w:hint="default"/>
+        <w:sz w:val="20"/>
+      </w:rPr>
+    </w:lvl>
+    <w:lvl w:ilvl="8" w:tentative="1">
+      <w:start w:val="1"/>
+      <w:numFmt w:val="bullet"/>
+      <w:lvlText w:val=""/>
+      <w:lvlJc w:val="left"/>
+      <w:pPr>
+        <w:tabs>
+          <w:tab w:val="num" w:pos="6480"/>
+        </w:tabs>
+        <w:ind w:left="6480" w:hanging="360"/>
+      </w:pPr>
+      <w:rPr>
+        <w:rFonts w:ascii="Wingdings" w:hAnsi="Wingdings" w:hint="default"/>
+        <w:sz w:val="20"/>
+      </w:rPr>
+    </w:lvl>
+  </w:abstractNum>
+  <w:abstractNum w:abstractNumId="2" w15:restartNumberingAfterBreak="0">
+    <w:nsid w:val="0EE92759"/>
+    <w:multiLevelType w:val="multilevel"/>
+    <w:tmpl w:val="969436E6"/>
+    <w:lvl w:ilvl="0">
+      <w:start w:val="1"/>
+      <w:numFmt w:val="bullet"/>
+      <w:lvlText w:val=""/>
+      <w:lvlJc w:val="left"/>
+      <w:pPr>
+        <w:tabs>
+          <w:tab w:val="num" w:pos="720"/>
+        </w:tabs>
+        <w:ind w:left="720" w:hanging="360"/>
+      </w:pPr>
+      <w:rPr>
+        <w:rFonts w:ascii="Symbol" w:hAnsi="Symbol" w:hint="default"/>
+        <w:sz w:val="20"/>
+      </w:rPr>
+    </w:lvl>
+    <w:lvl w:ilvl="1" w:tentative="1">
+      <w:start w:val="1"/>
+      <w:numFmt w:val="bullet"/>
+      <w:lvlText w:val="o"/>
+      <w:lvlJc w:val="left"/>
+      <w:pPr>
+        <w:tabs>
+          <w:tab w:val="num" w:pos="1440"/>
+        </w:tabs>
+        <w:ind w:left="1440" w:hanging="360"/>
+      </w:pPr>
+      <w:rPr>
+        <w:rFonts w:ascii="Courier New" w:hAnsi="Courier New" w:hint="default"/>
+        <w:sz w:val="20"/>
+      </w:rPr>
+    </w:lvl>
+    <w:lvl w:ilvl="2" w:tentative="1">
+      <w:start w:val="1"/>
+      <w:numFmt w:val="bullet"/>
+      <w:lvlText w:val=""/>
+      <w:lvlJc w:val="left"/>
+      <w:pPr>
+        <w:tabs>
+          <w:tab w:val="num" w:pos="2160"/>
+        </w:tabs>
+        <w:ind w:left="2160" w:hanging="360"/>
+      </w:pPr>
+      <w:rPr>
+        <w:rFonts w:ascii="Wingdings" w:hAnsi="Wingdings" w:hint="default"/>
+        <w:sz w:val="20"/>
+      </w:rPr>
+    </w:lvl>
+    <w:lvl w:ilvl="3" w:tentative="1">
+      <w:start w:val="1"/>
+      <w:numFmt w:val="bullet"/>
+      <w:lvlText w:val=""/>
+      <w:lvlJc w:val="left"/>
+      <w:pPr>
+        <w:tabs>
+          <w:tab w:val="num" w:pos="2880"/>
+        </w:tabs>
+        <w:ind w:left="2880" w:hanging="360"/>
+      </w:pPr>
+      <w:rPr>
+        <w:rFonts w:ascii="Wingdings" w:hAnsi="Wingdings" w:hint="default"/>
+        <w:sz w:val="20"/>
+      </w:rPr>
+    </w:lvl>
+    <w:lvl w:ilvl="4" w:tentative="1">
+      <w:start w:val="1"/>
+      <w:numFmt w:val="bullet"/>
+      <w:lvlText w:val=""/>
+      <w:lvlJc w:val="left"/>
+      <w:pPr>
+        <w:tabs>
+          <w:tab w:val="num" w:pos="3600"/>
+        </w:tabs>
+        <w:ind w:left="3600" w:hanging="360"/>
+      </w:pPr>
+      <w:rPr>
+        <w:rFonts w:ascii="Wingdings" w:hAnsi="Wingdings" w:hint="default"/>
+        <w:sz w:val="20"/>
+      </w:rPr>
+    </w:lvl>
+    <w:lvl w:ilvl="5" w:tentative="1">
+      <w:start w:val="1"/>
+      <w:numFmt w:val="bullet"/>
+      <w:lvlText w:val=""/>
+      <w:lvlJc w:val="left"/>
+      <w:pPr>
+        <w:tabs>
+          <w:tab w:val="num" w:pos="4320"/>
+        </w:tabs>
+        <w:ind w:left="4320" w:hanging="360"/>
+      </w:pPr>
+      <w:rPr>
+        <w:rFonts w:ascii="Wingdings" w:hAnsi="Wingdings" w:hint="default"/>
+        <w:sz w:val="20"/>
+      </w:rPr>
+    </w:lvl>
+    <w:lvl w:ilvl="6" w:tentative="1">
+      <w:start w:val="1"/>
+      <w:numFmt w:val="bullet"/>
+      <w:lvlText w:val=""/>
+      <w:lvlJc w:val="left"/>
+      <w:pPr>
+        <w:tabs>
+          <w:tab w:val="num" w:pos="5040"/>
+        </w:tabs>
+        <w:ind w:left="5040" w:hanging="360"/>
+      </w:pPr>
+      <w:rPr>
+        <w:rFonts w:ascii="Wingdings" w:hAnsi="Wingdings" w:hint="default"/>
+        <w:sz w:val="20"/>
+      </w:rPr>
+    </w:lvl>
+    <w:lvl w:ilvl="7" w:tentative="1">
+      <w:start w:val="1"/>
+      <w:numFmt w:val="bullet"/>
+      <w:lvlText w:val=""/>
+      <w:lvlJc w:val="left"/>
+      <w:pPr>
+        <w:tabs>
+          <w:tab w:val="num" w:pos="5760"/>
+        </w:tabs>
+        <w:ind w:left="5760" w:hanging="360"/>
+      </w:pPr>
+      <w:rPr>
+        <w:rFonts w:ascii="Wingdings" w:hAnsi="Wingdings" w:hint="default"/>
+        <w:sz w:val="20"/>
+      </w:rPr>
+    </w:lvl>
+    <w:lvl w:ilvl="8" w:tentative="1">
+      <w:start w:val="1"/>
+      <w:numFmt w:val="bullet"/>
+      <w:lvlText w:val=""/>
+      <w:lvlJc w:val="left"/>
+      <w:pPr>
+        <w:tabs>
+          <w:tab w:val="num" w:pos="6480"/>
+        </w:tabs>
+        <w:ind w:left="6480" w:hanging="360"/>
+      </w:pPr>
+      <w:rPr>
+        <w:rFonts w:ascii="Wingdings" w:hAnsi="Wingdings" w:hint="default"/>
+        <w:sz w:val="20"/>
+      </w:rPr>
+    </w:lvl>
+  </w:abstractNum>
+  <w:abstractNum w:abstractNumId="3" w15:restartNumberingAfterBreak="0">
+    <w:nsid w:val="3C71071F"/>
+    <w:multiLevelType w:val="multilevel"/>
+    <w:tmpl w:val="CAB078A4"/>
+    <w:lvl w:ilvl="0">
+      <w:start w:val="1"/>
+      <w:numFmt w:val="decimal"/>
+      <w:lvlText w:val="%1."/>
+      <w:lvlJc w:val="left"/>
+      <w:pPr>
+        <w:tabs>
+          <w:tab w:val="num" w:pos="720"/>
+        </w:tabs>
+        <w:ind w:left="720" w:hanging="360"/>
+      </w:pPr>
+    </w:lvl>
+    <w:lvl w:ilvl="1">
+      <w:start w:val="1"/>
+      <w:numFmt w:val="bullet"/>
+      <w:lvlText w:val="o"/>
+      <w:lvlJc w:val="left"/>
+      <w:pPr>
+        <w:tabs>
+          <w:tab w:val="num" w:pos="1440"/>
+        </w:tabs>
+        <w:ind w:left="1440" w:hanging="360"/>
+      </w:pPr>
+      <w:rPr>
+        <w:rFonts w:ascii="Courier New" w:hAnsi="Courier New" w:hint="default"/>
+        <w:sz w:val="20"/>
+      </w:rPr>
+    </w:lvl>
+    <w:lvl w:ilvl="2" w:tentative="1">
+      <w:start w:val="1"/>
+      <w:numFmt w:val="decimal"/>
+      <w:lvlText w:val="%3."/>
+      <w:lvlJc w:val="left"/>
+      <w:pPr>
+        <w:tabs>
+          <w:tab w:val="num" w:pos="2160"/>
+        </w:tabs>
+        <w:ind w:left="2160" w:hanging="360"/>
+      </w:pPr>
+    </w:lvl>
+    <w:lvl w:ilvl="3" w:tentative="1">
+      <w:start w:val="1"/>
+      <w:numFmt w:val="decimal"/>
+      <w:lvlText w:val="%4."/>
+      <w:lvlJc w:val="left"/>
+      <w:pPr>
+        <w:tabs>
+          <w:tab w:val="num" w:pos="2880"/>
+        </w:tabs>
+        <w:ind w:left="2880" w:hanging="360"/>
+      </w:pPr>
+    </w:lvl>
+    <w:lvl w:ilvl="4" w:tentative="1">
+      <w:start w:val="1"/>
+      <w:numFmt w:val="decimal"/>
+      <w:lvlText w:val="%5."/>
+      <w:lvlJc w:val="left"/>
+      <w:pPr>
+        <w:tabs>
+          <w:tab w:val="num" w:pos="3600"/>
+        </w:tabs>
+        <w:ind w:left="3600" w:hanging="360"/>
+      </w:pPr>
+    </w:lvl>
+    <w:lvl w:ilvl="5" w:tentative="1">
+      <w:start w:val="1"/>
+      <w:numFmt w:val="decimal"/>
+      <w:lvlText w:val="%6."/>
+      <w:lvlJc w:val="left"/>
+      <w:pPr>
+        <w:tabs>
+          <w:tab w:val="num" w:pos="4320"/>
+        </w:tabs>
+        <w:ind w:left="4320" w:hanging="360"/>
+      </w:pPr>
+    </w:lvl>
+    <w:lvl w:ilvl="6" w:tentative="1">
+      <w:start w:val="1"/>
+      <w:numFmt w:val="decimal"/>
+      <w:lvlText w:val="%7."/>
+      <w:lvlJc w:val="left"/>
+      <w:pPr>
+        <w:tabs>
+          <w:tab w:val="num" w:pos="5040"/>
+        </w:tabs>
+        <w:ind w:left="5040" w:hanging="360"/>
+      </w:pPr>
+    </w:lvl>
+    <w:lvl w:ilvl="7" w:tentative="1">
+      <w:start w:val="1"/>
+      <w:numFmt w:val="decimal"/>
+      <w:lvlText w:val="%8."/>
+      <w:lvlJc w:val="left"/>
+      <w:pPr>
+        <w:tabs>
+          <w:tab w:val="num" w:pos="5760"/>
+        </w:tabs>
+        <w:ind w:left="5760" w:hanging="360"/>
+      </w:pPr>
+    </w:lvl>
+    <w:lvl w:ilvl="8" w:tentative="1">
+      <w:start w:val="1"/>
+      <w:numFmt w:val="decimal"/>
+      <w:lvlText w:val="%9."/>
+      <w:lvlJc w:val="left"/>
+      <w:pPr>
+        <w:tabs>
+          <w:tab w:val="num" w:pos="6480"/>
+        </w:tabs>
+        <w:ind w:left="6480" w:hanging="360"/>
+      </w:pPr>
+    </w:lvl>
+  </w:abstractNum>
+  <w:abstractNum w:abstractNumId="4" w15:restartNumberingAfterBreak="0">
+    <w:nsid w:val="3CC74EED"/>
+    <w:multiLevelType w:val="hybridMultilevel"/>
+    <w:tmpl w:val="28CEDCCC"/>
+    <w:lvl w:ilvl="0" w:tplc="04090001">
+      <w:start w:val="1"/>
+      <w:numFmt w:val="bullet"/>
+      <w:lvlText w:val=""/>
+      <w:lvlJc w:val="left"/>
+      <w:pPr>
+        <w:ind w:left="720" w:hanging="360"/>
+      </w:pPr>
+      <w:rPr>
+        <w:rFonts w:ascii="Symbol" w:hAnsi="Symbol" w:hint="default"/>
+      </w:rPr>
+    </w:lvl>
+    <w:lvl w:ilvl="1" w:tplc="04090003" w:tentative="1">
+      <w:start w:val="1"/>
+      <w:numFmt w:val="bullet"/>
+      <w:lvlText w:val="o"/>
+      <w:lvlJc w:val="left"/>
+      <w:pPr>
+        <w:ind w:left="1440" w:hanging="360"/>
+      </w:pPr>
+      <w:rPr>
+        <w:rFonts w:ascii="Courier New" w:hAnsi="Courier New" w:cs="Courier New" w:hint="default"/>
+      </w:rPr>
+    </w:lvl>
+    <w:lvl w:ilvl="2" w:tplc="04090005" w:tentative="1">
+      <w:start w:val="1"/>
+      <w:numFmt w:val="bullet"/>
+      <w:lvlText w:val=""/>
+      <w:lvlJc w:val="left"/>
+      <w:pPr>
+        <w:ind w:left="2160" w:hanging="360"/>
+      </w:pPr>
+      <w:rPr>
+        <w:rFonts w:ascii="Wingdings" w:hAnsi="Wingdings" w:hint="default"/>
+      </w:rPr>
+    </w:lvl>
+    <w:lvl w:ilvl="3" w:tplc="04090001" w:tentative="1">
+      <w:start w:val="1"/>
+      <w:numFmt w:val="bullet"/>
+      <w:lvlText w:val=""/>
+      <w:lvlJc w:val="left"/>
+      <w:pPr>
+        <w:ind w:left="2880" w:hanging="360"/>
+      </w:pPr>
+      <w:rPr>
+        <w:rFonts w:ascii="Symbol" w:hAnsi="Symbol" w:hint="default"/>
+      </w:rPr>
+    </w:lvl>
+    <w:lvl w:ilvl="4" w:tplc="04090003" w:tentative="1">
+      <w:start w:val="1"/>
+      <w:numFmt w:val="bullet"/>
+      <w:lvlText w:val="o"/>
+      <w:lvlJc w:val="left"/>
+      <w:pPr>
+        <w:ind w:left="3600" w:hanging="360"/>
+      </w:pPr>
+      <w:rPr>
+        <w:rFonts w:ascii="Courier New" w:hAnsi="Courier New" w:cs="Courier New" w:hint="default"/>
+      </w:rPr>
+    </w:lvl>
+    <w:lvl w:ilvl="5" w:tplc="04090005" w:tentative="1">
+      <w:start w:val="1"/>
+      <w:numFmt w:val="bullet"/>
+      <w:lvlText w:val=""/>
+      <w:lvlJc w:val="left"/>
+      <w:pPr>
+        <w:ind w:left="4320" w:hanging="360"/>
+      </w:pPr>
+      <w:rPr>
+        <w:rFonts w:ascii="Wingdings" w:hAnsi="Wingdings" w:hint="default"/>
+      </w:rPr>
+    </w:lvl>
+    <w:lvl w:ilvl="6" w:tplc="04090001" w:tentative="1">
+      <w:start w:val="1"/>
+      <w:numFmt w:val="bullet"/>
+      <w:lvlText w:val=""/>
+      <w:lvlJc w:val="left"/>
+      <w:pPr>
+        <w:ind w:left="5040" w:hanging="360"/>
+      </w:pPr>
+      <w:rPr>
+        <w:rFonts w:ascii="Symbol" w:hAnsi="Symbol" w:hint="default"/>
+      </w:rPr>
+    </w:lvl>
+    <w:lvl w:ilvl="7" w:tplc="04090003" w:tentative="1">
+      <w:start w:val="1"/>
+      <w:numFmt w:val="bullet"/>
+      <w:lvlText w:val="o"/>
+      <w:lvlJc w:val="left"/>
+      <w:pPr>
+        <w:ind w:left="5760" w:hanging="360"/>
+      </w:pPr>
+      <w:rPr>
+        <w:rFonts w:ascii="Courier New" w:hAnsi="Courier New" w:cs="Courier New" w:hint="default"/>
+      </w:rPr>
+    </w:lvl>
+    <w:lvl w:ilvl="8" w:tplc="04090005" w:tentative="1">
+      <w:start w:val="1"/>
+      <w:numFmt w:val="bullet"/>
+      <w:lvlText w:val=""/>
+      <w:lvlJc w:val="left"/>
+      <w:pPr>
+        <w:ind w:left="6480" w:hanging="360"/>
+      </w:pPr>
+      <w:rPr>
+        <w:rFonts w:ascii="Wingdings" w:hAnsi="Wingdings" w:hint="default"/>
+      </w:rPr>
+    </w:lvl>
+  </w:abstractNum>
+  <w:abstractNum w:abstractNumId="5" w15:restartNumberingAfterBreak="0">
+    <w:nsid w:val="55AC74C0"/>
+    <w:multiLevelType w:val="hybridMultilevel"/>
+    <w:tmpl w:val="52B8D9C4"/>
+    <w:lvl w:ilvl="0" w:tplc="04090001">
+      <w:start w:val="1"/>
+      <w:numFmt w:val="bullet"/>
+      <w:lvlText w:val=""/>
+      <w:lvlJc w:val="left"/>
+      <w:pPr>
+        <w:ind w:left="1440" w:hanging="360"/>
+      </w:pPr>
+      <w:rPr>
+        <w:rFonts w:ascii="Symbol" w:hAnsi="Symbol" w:hint="default"/>
+      </w:rPr>
+    </w:lvl>
+    <w:lvl w:ilvl="1" w:tplc="04090003" w:tentative="1">
+      <w:start w:val="1"/>
+      <w:numFmt w:val="bullet"/>
+      <w:lvlText w:val="o"/>
+      <w:lvlJc w:val="left"/>
+      <w:pPr>
+        <w:ind w:left="2160" w:hanging="360"/>
+      </w:pPr>
+      <w:rPr>
+        <w:rFonts w:ascii="Courier New" w:hAnsi="Courier New" w:cs="Courier New" w:hint="default"/>
+      </w:rPr>
+    </w:lvl>
+    <w:lvl w:ilvl="2" w:tplc="04090005" w:tentative="1">
+      <w:start w:val="1"/>
+      <w:numFmt w:val="bullet"/>
+      <w:lvlText w:val=""/>
+      <w:lvlJc w:val="left"/>
+      <w:pPr>
+        <w:ind w:left="2880" w:hanging="360"/>
+      </w:pPr>
+      <w:rPr>
+        <w:rFonts w:ascii="Wingdings" w:hAnsi="Wingdings" w:hint="default"/>
+      </w:rPr>
+    </w:lvl>
+    <w:lvl w:ilvl="3" w:tplc="04090001" w:tentative="1">
+      <w:start w:val="1"/>
+      <w:numFmt w:val="bullet"/>
+      <w:lvlText w:val=""/>
+      <w:lvlJc w:val="left"/>
+      <w:pPr>
+        <w:ind w:left="3600" w:hanging="360"/>
+      </w:pPr>
+      <w:rPr>
+        <w:rFonts w:ascii="Symbol" w:hAnsi="Symbol" w:hint="default"/>
+      </w:rPr>
+    </w:lvl>
+    <w:lvl w:ilvl="4" w:tplc="04090003" w:tentative="1">
+      <w:start w:val="1"/>
+      <w:numFmt w:val="bullet"/>
+      <w:lvlText w:val="o"/>
+      <w:lvlJc w:val="left"/>
+      <w:pPr>
+        <w:ind w:left="4320" w:hanging="360"/>
+      </w:pPr>
+      <w:rPr>
+        <w:rFonts w:ascii="Courier New" w:hAnsi="Courier New" w:cs="Courier New" w:hint="default"/>
+      </w:rPr>
+    </w:lvl>
+    <w:lvl w:ilvl="5" w:tplc="04090005" w:tentative="1">
+      <w:start w:val="1"/>
+      <w:numFmt w:val="bullet"/>
+      <w:lvlText w:val=""/>
+      <w:lvlJc w:val="left"/>
+      <w:pPr>
+        <w:ind w:left="5040" w:hanging="360"/>
+      </w:pPr>
+      <w:rPr>
+        <w:rFonts w:ascii="Wingdings" w:hAnsi="Wingdings" w:hint="default"/>
+      </w:rPr>
+    </w:lvl>
+    <w:lvl w:ilvl="6" w:tplc="04090001" w:tentative="1">
+      <w:start w:val="1"/>
+      <w:numFmt w:val="bullet"/>
+      <w:lvlText w:val=""/>
+      <w:lvlJc w:val="left"/>
+      <w:pPr>
+        <w:ind w:left="5760" w:hanging="360"/>
+      </w:pPr>
+      <w:rPr>
+        <w:rFonts w:ascii="Symbol" w:hAnsi="Symbol" w:hint="default"/>
+      </w:rPr>
+    </w:lvl>
+    <w:lvl w:ilvl="7" w:tplc="04090003" w:tentative="1">
+      <w:start w:val="1"/>
+      <w:numFmt w:val="bullet"/>
+      <w:lvlText w:val="o"/>
+      <w:lvlJc w:val="left"/>
+      <w:pPr>
+        <w:ind w:left="6480" w:hanging="360"/>
+      </w:pPr>
+      <w:rPr>
+        <w:rFonts w:ascii="Courier New" w:hAnsi="Courier New" w:cs="Courier New" w:hint="default"/>
+      </w:rPr>
+    </w:lvl>
+    <w:lvl w:ilvl="8" w:tplc="04090005" w:tentative="1">
+      <w:start w:val="1"/>
+      <w:numFmt w:val="bullet"/>
+      <w:lvlText w:val=""/>
+      <w:lvlJc w:val="left"/>
+      <w:pPr>
+        <w:ind w:left="7200" w:hanging="360"/>
+      </w:pPr>
+      <w:rPr>
+        <w:rFonts w:ascii="Wingdings" w:hAnsi="Wingdings" w:hint="default"/>
+      </w:rPr>
+    </w:lvl>
+  </w:abstractNum>
+  <w:abstractNum w:abstractNumId="6" w15:restartNumberingAfterBreak="0">
+    <w:nsid w:val="60C81123"/>
+    <w:multiLevelType w:val="hybridMultilevel"/>
+    <w:tmpl w:val="42808CB2"/>
+    <w:lvl w:ilvl="0" w:tplc="04090001">
+      <w:start w:val="1"/>
+      <w:numFmt w:val="bullet"/>
+      <w:lvlText w:val=""/>
+      <w:lvlJc w:val="left"/>
+      <w:pPr>
+        <w:ind w:left="1440" w:hanging="360"/>
+      </w:pPr>
+      <w:rPr>
+        <w:rFonts w:ascii="Symbol" w:hAnsi="Symbol" w:hint="default"/>
+      </w:rPr>
+    </w:lvl>
+    <w:lvl w:ilvl="1" w:tplc="04090003" w:tentative="1">
+      <w:start w:val="1"/>
+      <w:numFmt w:val="bullet"/>
+      <w:lvlText w:val="o"/>
+      <w:lvlJc w:val="left"/>
+      <w:pPr>
+        <w:ind w:left="2160" w:hanging="360"/>
+      </w:pPr>
+      <w:rPr>
+        <w:rFonts w:ascii="Courier New" w:hAnsi="Courier New" w:cs="Courier New" w:hint="default"/>
+      </w:rPr>
+    </w:lvl>
+    <w:lvl w:ilvl="2" w:tplc="04090005" w:tentative="1">
+      <w:start w:val="1"/>
+      <w:numFmt w:val="bullet"/>
+      <w:lvlText w:val=""/>
+      <w:lvlJc w:val="left"/>
+      <w:pPr>
+        <w:ind w:left="2880" w:hanging="360"/>
+      </w:pPr>
+      <w:rPr>
+        <w:rFonts w:ascii="Wingdings" w:hAnsi="Wingdings" w:hint="default"/>
+      </w:rPr>
+    </w:lvl>
+    <w:lvl w:ilvl="3" w:tplc="04090001" w:tentative="1">
+      <w:start w:val="1"/>
+      <w:numFmt w:val="bullet"/>
+      <w:lvlText w:val=""/>
+      <w:lvlJc w:val="left"/>
+      <w:pPr>
+        <w:ind w:left="3600" w:hanging="360"/>
+      </w:pPr>
+      <w:rPr>
+        <w:rFonts w:ascii="Symbol" w:hAnsi="Symbol" w:hint="default"/>
+      </w:rPr>
+    </w:lvl>
+    <w:lvl w:ilvl="4" w:tplc="04090003" w:tentative="1">
+      <w:start w:val="1"/>
+      <w:numFmt w:val="bullet"/>
+      <w:lvlText w:val="o"/>
+      <w:lvlJc w:val="left"/>
+      <w:pPr>
+        <w:ind w:left="4320" w:hanging="360"/>
+      </w:pPr>
+      <w:rPr>
+        <w:rFonts w:ascii="Courier New" w:hAnsi="Courier New" w:cs="Courier New" w:hint="default"/>
+      </w:rPr>
+    </w:lvl>
+    <w:lvl w:ilvl="5" w:tplc="04090005" w:tentative="1">
+      <w:start w:val="1"/>
+      <w:numFmt w:val="bullet"/>
+      <w:lvlText w:val=""/>
+      <w:lvlJc w:val="left"/>
+      <w:pPr>
+        <w:ind w:left="5040" w:hanging="360"/>
+      </w:pPr>
+      <w:rPr>
+        <w:rFonts w:ascii="Wingdings" w:hAnsi="Wingdings" w:hint="default"/>
+      </w:rPr>
+    </w:lvl>
+    <w:lvl w:ilvl="6" w:tplc="04090001" w:tentative="1">
+      <w:start w:val="1"/>
+      <w:numFmt w:val="bullet"/>
+      <w:lvlText w:val=""/>
+      <w:lvlJc w:val="left"/>
+      <w:pPr>
+        <w:ind w:left="5760" w:hanging="360"/>
+      </w:pPr>
+      <w:rPr>
+        <w:rFonts w:ascii="Symbol" w:hAnsi="Symbol" w:hint="default"/>
+      </w:rPr>
+    </w:lvl>
+    <w:lvl w:ilvl="7" w:tplc="04090003" w:tentative="1">
+      <w:start w:val="1"/>
+      <w:numFmt w:val="bullet"/>
+      <w:lvlText w:val="o"/>
+      <w:lvlJc w:val="left"/>
+      <w:pPr>
+        <w:ind w:left="6480" w:hanging="360"/>
+      </w:pPr>
+      <w:rPr>
+        <w:rFonts w:ascii="Courier New" w:hAnsi="Courier New" w:cs="Courier New" w:hint="default"/>
+      </w:rPr>
+    </w:lvl>
+    <w:lvl w:ilvl="8" w:tplc="04090005" w:tentative="1">
+      <w:start w:val="1"/>
+      <w:numFmt w:val="bullet"/>
+      <w:lvlText w:val=""/>
+      <w:lvlJc w:val="left"/>
+      <w:pPr>
+        <w:ind w:left="7200" w:hanging="360"/>
+      </w:pPr>
+      <w:rPr>
+        <w:rFonts w:ascii="Wingdings" w:hAnsi="Wingdings" w:hint="default"/>
+      </w:rPr>
+    </w:lvl>
+  </w:abstractNum>
+  <w:abstractNum w:abstractNumId="7" w15:restartNumberingAfterBreak="0">
+    <w:nsid w:val="776372B4"/>
+    <w:multiLevelType w:val="hybridMultilevel"/>
+    <w:tmpl w:val="68481B90"/>
+    <w:lvl w:ilvl="0" w:tplc="04090001">
+      <w:start w:val="1"/>
+      <w:numFmt w:val="bullet"/>
+      <w:lvlText w:val=""/>
+      <w:lvlJc w:val="left"/>
+      <w:pPr>
+        <w:ind w:left="720" w:hanging="360"/>
+      </w:pPr>
+      <w:rPr>
+        <w:rFonts w:ascii="Symbol" w:hAnsi="Symbol" w:hint="default"/>
+      </w:rPr>
+    </w:lvl>
+    <w:lvl w:ilvl="1" w:tplc="04090003" w:tentative="1">
+      <w:start w:val="1"/>
+      <w:numFmt w:val="bullet"/>
+      <w:lvlText w:val="o"/>
+      <w:lvlJc w:val="left"/>
+      <w:pPr>
+        <w:ind w:left="1440" w:hanging="360"/>
+      </w:pPr>
+      <w:rPr>
+        <w:rFonts w:ascii="Courier New" w:hAnsi="Courier New" w:cs="Courier New" w:hint="default"/>
+      </w:rPr>
+    </w:lvl>
+    <w:lvl w:ilvl="2" w:tplc="04090005" w:tentative="1">
+      <w:start w:val="1"/>
+      <w:numFmt w:val="bullet"/>
+      <w:lvlText w:val=""/>
+      <w:lvlJc w:val="left"/>
+      <w:pPr>
+        <w:ind w:left="2160" w:hanging="360"/>
+      </w:pPr>
+      <w:rPr>
+        <w:rFonts w:ascii="Wingdings" w:hAnsi="Wingdings" w:hint="default"/>
+      </w:rPr>
+    </w:lvl>
+    <w:lvl w:ilvl="3" w:tplc="04090001" w:tentative="1">
+      <w:start w:val="1"/>
+      <w:numFmt w:val="bullet"/>
+      <w:lvlText w:val=""/>
+      <w:lvlJc w:val="left"/>
+      <w:pPr>
+        <w:ind w:left="2880" w:hanging="360"/>
+      </w:pPr>
+      <w:rPr>
+        <w:rFonts w:ascii="Symbol" w:hAnsi="Symbol" w:hint="default"/>
+      </w:rPr>
+    </w:lvl>
+    <w:lvl w:ilvl="4" w:tplc="04090003" w:tentative="1">
+      <w:start w:val="1"/>
+      <w:numFmt w:val="bullet"/>
+      <w:lvlText w:val="o"/>
+      <w:lvlJc w:val="left"/>
+      <w:pPr>
+        <w:ind w:left="3600" w:hanging="360"/>
+      </w:pPr>
+      <w:rPr>
+        <w:rFonts w:ascii="Courier New" w:hAnsi="Courier New" w:cs="Courier New" w:hint="default"/>
+      </w:rPr>
+    </w:lvl>
+    <w:lvl w:ilvl="5" w:tplc="04090005" w:tentative="1">
+      <w:start w:val="1"/>
+      <w:numFmt w:val="bullet"/>
+      <w:lvlText w:val=""/>
+      <w:lvlJc w:val="left"/>
+      <w:pPr>
+        <w:ind w:left="4320" w:hanging="360"/>
+      </w:pPr>
+      <w:rPr>
+        <w:rFonts w:ascii="Wingdings" w:hAnsi="Wingdings" w:hint="default"/>
+      </w:rPr>
+    </w:lvl>
+    <w:lvl w:ilvl="6" w:tplc="04090001" w:tentative="1">
+      <w:start w:val="1"/>
+      <w:numFmt w:val="bullet"/>
+      <w:lvlText w:val=""/>
+      <w:lvlJc w:val="left"/>
+      <w:pPr>
+        <w:ind w:left="5040" w:hanging="360"/>
+      </w:pPr>
+      <w:rPr>
+        <w:rFonts w:ascii="Symbol" w:hAnsi="Symbol" w:hint="default"/>
+      </w:rPr>
+    </w:lvl>
+    <w:lvl w:ilvl="7" w:tplc="04090003" w:tentative="1">
+      <w:start w:val="1"/>
+      <w:numFmt w:val="bullet"/>
+      <w:lvlText w:val="o"/>
+      <w:lvlJc w:val="left"/>
+      <w:pPr>
+        <w:ind w:left="5760" w:hanging="360"/>
+      </w:pPr>
+      <w:rPr>
+        <w:rFonts w:ascii="Courier New" w:hAnsi="Courier New" w:cs="Courier New" w:hint="default"/>
+      </w:rPr>
+    </w:lvl>
+    <w:lvl w:ilvl="8" w:tplc="04090005" w:tentative="1">
+      <w:start w:val="1"/>
+      <w:numFmt w:val="bullet"/>
+      <w:lvlText w:val=""/>
+      <w:lvlJc w:val="left"/>
+      <w:pPr>
+        <w:ind w:left="6480" w:hanging="360"/>
+      </w:pPr>
+      <w:rPr>
+        <w:rFonts w:ascii="Wingdings" w:hAnsi="Wingdings" w:hint="default"/>
+      </w:rPr>
+    </w:lvl>
+  </w:abstractNum>
+  <w:num w:numId="1" w16cid:durableId="1164399472">
+    <w:abstractNumId w:val="2"/>
+  </w:num>
+  <w:num w:numId="2" w16cid:durableId="2103911288">
+    <w:abstractNumId w:val="1"/>
+  </w:num>
+  <w:num w:numId="3" w16cid:durableId="1536651584">
+    <w:abstractNumId w:val="0"/>
+  </w:num>
+  <w:num w:numId="4" w16cid:durableId="1502820238">
+    <w:abstractNumId w:val="3"/>
+  </w:num>
+  <w:num w:numId="5" w16cid:durableId="659574573">
+    <w:abstractNumId w:val="4"/>
+  </w:num>
+  <w:num w:numId="6" w16cid:durableId="1865754028">
+    <w:abstractNumId w:val="6"/>
+  </w:num>
+  <w:num w:numId="7" w16cid:durableId="1277566950">
+    <w:abstractNumId w:val="7"/>
+  </w:num>
+  <w:num w:numId="8" w16cid:durableId="1037051681">
+    <w:abstractNumId w:val="5"/>
+  </w:num>
+</w:numbering>
 </file>
 
 <file path=word/styles.xml><?xml version="1.0" encoding="utf-8"?>
@@ -552,7 +2720,7 @@
     <w:link w:val="Ttulo1Car"/>
     <w:uiPriority w:val="9"/>
     <w:qFormat/>
-    <w:rsid w:val="008F4564"/>
+    <w:rsid w:val="00456C41"/>
     <w:pPr>
       <w:keepNext/>
       <w:keepLines/>
@@ -575,7 +2743,7 @@
     <w:semiHidden/>
     <w:unhideWhenUsed/>
     <w:qFormat/>
-    <w:rsid w:val="008F4564"/>
+    <w:rsid w:val="00456C41"/>
     <w:pPr>
       <w:keepNext/>
       <w:keepLines/>
@@ -598,7 +2766,7 @@
     <w:semiHidden/>
     <w:unhideWhenUsed/>
     <w:qFormat/>
-    <w:rsid w:val="008F4564"/>
+    <w:rsid w:val="00456C41"/>
     <w:pPr>
       <w:keepNext/>
       <w:keepLines/>
@@ -621,7 +2789,7 @@
     <w:semiHidden/>
     <w:unhideWhenUsed/>
     <w:qFormat/>
-    <w:rsid w:val="008F4564"/>
+    <w:rsid w:val="00456C41"/>
     <w:pPr>
       <w:keepNext/>
       <w:keepLines/>
@@ -644,7 +2812,7 @@
     <w:semiHidden/>
     <w:unhideWhenUsed/>
     <w:qFormat/>
-    <w:rsid w:val="008F4564"/>
+    <w:rsid w:val="00456C41"/>
     <w:pPr>
       <w:keepNext/>
       <w:keepLines/>
@@ -665,7 +2833,7 @@
     <w:semiHidden/>
     <w:unhideWhenUsed/>
     <w:qFormat/>
-    <w:rsid w:val="008F4564"/>
+    <w:rsid w:val="00456C41"/>
     <w:pPr>
       <w:keepNext/>
       <w:keepLines/>
@@ -688,7 +2856,7 @@
     <w:semiHidden/>
     <w:unhideWhenUsed/>
     <w:qFormat/>
-    <w:rsid w:val="008F4564"/>
+    <w:rsid w:val="00456C41"/>
     <w:pPr>
       <w:keepNext/>
       <w:keepLines/>
@@ -709,7 +2877,7 @@
     <w:semiHidden/>
     <w:unhideWhenUsed/>
     <w:qFormat/>
-    <w:rsid w:val="008F4564"/>
+    <w:rsid w:val="00456C41"/>
     <w:pPr>
       <w:keepNext/>
       <w:keepLines/>
@@ -732,7 +2900,7 @@
     <w:semiHidden/>
     <w:unhideWhenUsed/>
     <w:qFormat/>
-    <w:rsid w:val="008F4564"/>
+    <w:rsid w:val="00456C41"/>
     <w:pPr>
       <w:keepNext/>
       <w:keepLines/>
@@ -747,7 +2915,6 @@
   <w:style w:type="character" w:default="1" w:styleId="Fuentedeprrafopredeter">
     <w:name w:val="Default Paragraph Font"/>
     <w:uiPriority w:val="1"/>
-    <w:semiHidden/>
     <w:unhideWhenUsed/>
   </w:style>
   <w:style w:type="table" w:default="1" w:styleId="Tablanormal">
@@ -776,7 +2943,7 @@
     <w:basedOn w:val="Fuentedeprrafopredeter"/>
     <w:link w:val="Ttulo1"/>
     <w:uiPriority w:val="9"/>
-    <w:rsid w:val="008F4564"/>
+    <w:rsid w:val="00456C41"/>
     <w:rPr>
       <w:rFonts w:asciiTheme="majorHAnsi" w:eastAsiaTheme="majorEastAsia" w:hAnsiTheme="majorHAnsi" w:cstheme="majorBidi"/>
       <w:color w:val="2F5496" w:themeColor="accent1" w:themeShade="BF"/>
@@ -790,7 +2957,7 @@
     <w:link w:val="Ttulo2"/>
     <w:uiPriority w:val="9"/>
     <w:semiHidden/>
-    <w:rsid w:val="008F4564"/>
+    <w:rsid w:val="00456C41"/>
     <w:rPr>
       <w:rFonts w:asciiTheme="majorHAnsi" w:eastAsiaTheme="majorEastAsia" w:hAnsiTheme="majorHAnsi" w:cstheme="majorBidi"/>
       <w:color w:val="2F5496" w:themeColor="accent1" w:themeShade="BF"/>
@@ -804,7 +2971,7 @@
     <w:link w:val="Ttulo3"/>
     <w:uiPriority w:val="9"/>
     <w:semiHidden/>
-    <w:rsid w:val="008F4564"/>
+    <w:rsid w:val="00456C41"/>
     <w:rPr>
       <w:rFonts w:eastAsiaTheme="majorEastAsia" w:cstheme="majorBidi"/>
       <w:color w:val="2F5496" w:themeColor="accent1" w:themeShade="BF"/>
@@ -818,7 +2985,7 @@
     <w:link w:val="Ttulo4"/>
     <w:uiPriority w:val="9"/>
     <w:semiHidden/>
-    <w:rsid w:val="008F4564"/>
+    <w:rsid w:val="00456C41"/>
     <w:rPr>
       <w:rFonts w:eastAsiaTheme="majorEastAsia" w:cstheme="majorBidi"/>
       <w:i/>
@@ -832,7 +2999,7 @@
     <w:link w:val="Ttulo5"/>
     <w:uiPriority w:val="9"/>
     <w:semiHidden/>
-    <w:rsid w:val="008F4564"/>
+    <w:rsid w:val="00456C41"/>
     <w:rPr>
       <w:rFonts w:eastAsiaTheme="majorEastAsia" w:cstheme="majorBidi"/>
       <w:color w:val="2F5496" w:themeColor="accent1" w:themeShade="BF"/>
@@ -844,7 +3011,7 @@
     <w:link w:val="Ttulo6"/>
     <w:uiPriority w:val="9"/>
     <w:semiHidden/>
-    <w:rsid w:val="008F4564"/>
+    <w:rsid w:val="00456C41"/>
     <w:rPr>
       <w:rFonts w:eastAsiaTheme="majorEastAsia" w:cstheme="majorBidi"/>
       <w:i/>
@@ -858,7 +3025,7 @@
     <w:link w:val="Ttulo7"/>
     <w:uiPriority w:val="9"/>
     <w:semiHidden/>
-    <w:rsid w:val="008F4564"/>
+    <w:rsid w:val="00456C41"/>
     <w:rPr>
       <w:rFonts w:eastAsiaTheme="majorEastAsia" w:cstheme="majorBidi"/>
       <w:color w:val="595959" w:themeColor="text1" w:themeTint="A6"/>
@@ -870,7 +3037,7 @@
     <w:link w:val="Ttulo8"/>
     <w:uiPriority w:val="9"/>
     <w:semiHidden/>
-    <w:rsid w:val="008F4564"/>
+    <w:rsid w:val="00456C41"/>
     <w:rPr>
       <w:rFonts w:eastAsiaTheme="majorEastAsia" w:cstheme="majorBidi"/>
       <w:i/>
@@ -884,7 +3051,7 @@
     <w:link w:val="Ttulo9"/>
     <w:uiPriority w:val="9"/>
     <w:semiHidden/>
-    <w:rsid w:val="008F4564"/>
+    <w:rsid w:val="00456C41"/>
     <w:rPr>
       <w:rFonts w:eastAsiaTheme="majorEastAsia" w:cstheme="majorBidi"/>
       <w:color w:val="272727" w:themeColor="text1" w:themeTint="D8"/>
@@ -897,7 +3064,7 @@
     <w:link w:val="TtuloCar"/>
     <w:uiPriority w:val="10"/>
     <w:qFormat/>
-    <w:rsid w:val="008F4564"/>
+    <w:rsid w:val="00456C41"/>
     <w:pPr>
       <w:spacing w:after="80" w:line="240" w:lineRule="auto"/>
       <w:contextualSpacing/>
@@ -915,7 +3082,7 @@
     <w:basedOn w:val="Fuentedeprrafopredeter"/>
     <w:link w:val="Ttulo"/>
     <w:uiPriority w:val="10"/>
-    <w:rsid w:val="008F4564"/>
+    <w:rsid w:val="00456C41"/>
     <w:rPr>
       <w:rFonts w:asciiTheme="majorHAnsi" w:eastAsiaTheme="majorEastAsia" w:hAnsiTheme="majorHAnsi" w:cstheme="majorBidi"/>
       <w:spacing w:val="-10"/>
@@ -931,7 +3098,7 @@
     <w:link w:val="SubttuloCar"/>
     <w:uiPriority w:val="11"/>
     <w:qFormat/>
-    <w:rsid w:val="008F4564"/>
+    <w:rsid w:val="00456C41"/>
     <w:pPr>
       <w:numPr>
         <w:ilvl w:val="1"/>
@@ -950,7 +3117,7 @@
     <w:basedOn w:val="Fuentedeprrafopredeter"/>
     <w:link w:val="Subttulo"/>
     <w:uiPriority w:val="11"/>
-    <w:rsid w:val="008F4564"/>
+    <w:rsid w:val="00456C41"/>
     <w:rPr>
       <w:rFonts w:eastAsiaTheme="majorEastAsia" w:cstheme="majorBidi"/>
       <w:color w:val="595959" w:themeColor="text1" w:themeTint="A6"/>
@@ -966,7 +3133,7 @@
     <w:link w:val="CitaCar"/>
     <w:uiPriority w:val="29"/>
     <w:qFormat/>
-    <w:rsid w:val="008F4564"/>
+    <w:rsid w:val="00456C41"/>
     <w:pPr>
       <w:spacing w:before="160"/>
       <w:jc w:val="center"/>
@@ -982,7 +3149,7 @@
     <w:basedOn w:val="Fuentedeprrafopredeter"/>
     <w:link w:val="Cita"/>
     <w:uiPriority w:val="29"/>
-    <w:rsid w:val="008F4564"/>
+    <w:rsid w:val="00456C41"/>
     <w:rPr>
       <w:i/>
       <w:iCs/>
@@ -994,7 +3161,7 @@
     <w:basedOn w:val="Normal"/>
     <w:uiPriority w:val="34"/>
     <w:qFormat/>
-    <w:rsid w:val="008F4564"/>
+    <w:rsid w:val="00456C41"/>
     <w:pPr>
       <w:ind w:left="720"/>
       <w:contextualSpacing/>
@@ -1005,7 +3172,7 @@
     <w:basedOn w:val="Fuentedeprrafopredeter"/>
     <w:uiPriority w:val="21"/>
     <w:qFormat/>
-    <w:rsid w:val="008F4564"/>
+    <w:rsid w:val="00456C41"/>
     <w:rPr>
       <w:i/>
       <w:iCs/>
@@ -1019,7 +3186,7 @@
     <w:link w:val="CitadestacadaCar"/>
     <w:uiPriority w:val="30"/>
     <w:qFormat/>
-    <w:rsid w:val="008F4564"/>
+    <w:rsid w:val="00456C41"/>
     <w:pPr>
       <w:pBdr>
         <w:top w:val="single" w:sz="4" w:space="10" w:color="2F5496" w:themeColor="accent1" w:themeShade="BF"/>
@@ -1040,7 +3207,7 @@
     <w:basedOn w:val="Fuentedeprrafopredeter"/>
     <w:link w:val="Citadestacada"/>
     <w:uiPriority w:val="30"/>
-    <w:rsid w:val="008F4564"/>
+    <w:rsid w:val="00456C41"/>
     <w:rPr>
       <w:i/>
       <w:iCs/>
@@ -1052,7 +3219,7 @@
     <w:basedOn w:val="Fuentedeprrafopredeter"/>
     <w:uiPriority w:val="32"/>
     <w:qFormat/>
-    <w:rsid w:val="008F4564"/>
+    <w:rsid w:val="00456C41"/>
     <w:rPr>
       <w:b/>
       <w:bCs/>

</xml_diff>